<commit_message>
Agregacion al gitnignore el documento de aputes
</commit_message>
<xml_diff>
--- a/Notas.docx
+++ b/Notas.docx
@@ -3297,22 +3297,14 @@
       <w:r>
         <w:rPr>
           <w:rFonts w:ascii="Arial" w:hAnsi="Arial" w:cs="Arial"/>
-          <w:sz w:val="24"/>
-          <w:szCs w:val="24"/>
-          <w:lang w:val="es-ES"/>
-        </w:rPr>
-        <w:t xml:space="preserve">El comando </w:t>
-      </w:r>
-      <w:r>
-        <w:rPr>
-          <w:rFonts w:ascii="Arial" w:hAnsi="Arial" w:cs="Arial"/>
-          <w:b/>
-          <w:bCs/>
-          <w:sz w:val="24"/>
-          <w:szCs w:val="24"/>
-          <w:lang w:val="es-ES"/>
-        </w:rPr>
-        <w:t>serve</w:t>
+          <w:b/>
+          <w:bCs/>
+          <w:sz w:val="36"/>
+          <w:szCs w:val="36"/>
+          <w:highlight w:val="yellow"/>
+          <w:lang w:val="es-ES"/>
+        </w:rPr>
+        <w:t>El comando serve</w:t>
       </w:r>
       <w:r>
         <w:rPr>
@@ -3940,18 +3932,206 @@
         </w:rPr>
         <w:t xml:space="preserve">Tipos de banderas de dependencias </w:t>
       </w:r>
-    </w:p>
-    <w:p>
-      <w:pPr>
-        <w:spacing w:line="276" w:lineRule="auto"/>
-        <w:jc w:val="both"/>
-        <w:rPr>
-          <w:rFonts w:ascii="Arial" w:hAnsi="Arial" w:cs="Arial"/>
-          <w:sz w:val="24"/>
-          <w:szCs w:val="24"/>
-          <w:lang w:val="es-ES"/>
-        </w:rPr>
-      </w:pPr>
+      <w:r>
+        <w:rPr>
+          <w:rFonts w:ascii="Arial" w:hAnsi="Arial" w:cs="Arial"/>
+          <w:b/>
+          <w:bCs/>
+          <w:sz w:val="24"/>
+          <w:szCs w:val="24"/>
+          <w:lang w:val="es-ES"/>
+        </w:rPr>
+        <w:t>(tipos de dependencias)</w:t>
+      </w:r>
+    </w:p>
+    <w:p>
+      <w:pPr>
+        <w:spacing w:line="276" w:lineRule="auto"/>
+        <w:jc w:val="both"/>
+        <w:rPr>
+          <w:rFonts w:ascii="Arial" w:hAnsi="Arial" w:cs="Arial"/>
+          <w:sz w:val="24"/>
+          <w:szCs w:val="24"/>
+          <w:lang w:val="es-ES"/>
+        </w:rPr>
+      </w:pPr>
+      <w:r>
+        <w:rPr>
+          <w:rFonts w:ascii="Arial" w:hAnsi="Arial" w:cs="Arial"/>
+          <w:sz w:val="24"/>
+          <w:szCs w:val="24"/>
+          <w:lang w:val="es-ES"/>
+        </w:rPr>
+        <w:t xml:space="preserve">Las dependencias son módulos externos que hacen funcionar un proyecto, se gestionan en el </w:t>
+      </w:r>
+      <w:proofErr w:type="spellStart"/>
+      <w:proofErr w:type="gramStart"/>
+      <w:r>
+        <w:rPr>
+          <w:rFonts w:ascii="Arial" w:hAnsi="Arial" w:cs="Arial"/>
+          <w:sz w:val="24"/>
+          <w:szCs w:val="24"/>
+          <w:lang w:val="es-ES"/>
+        </w:rPr>
+        <w:t>package.json</w:t>
+      </w:r>
+      <w:proofErr w:type="spellEnd"/>
+      <w:proofErr w:type="gramEnd"/>
+      <w:r>
+        <w:rPr>
+          <w:rFonts w:ascii="Arial" w:hAnsi="Arial" w:cs="Arial"/>
+          <w:sz w:val="24"/>
+          <w:szCs w:val="24"/>
+          <w:lang w:val="es-ES"/>
+        </w:rPr>
+        <w:t xml:space="preserve">. La sección </w:t>
+      </w:r>
+      <w:r>
+        <w:rPr>
+          <w:rFonts w:ascii="Arial" w:hAnsi="Arial" w:cs="Arial"/>
+          <w:sz w:val="24"/>
+          <w:szCs w:val="24"/>
+          <w:highlight w:val="yellow"/>
+          <w:lang w:val="es-ES"/>
+        </w:rPr>
+        <w:t>“</w:t>
+      </w:r>
+      <w:proofErr w:type="spellStart"/>
+      <w:r>
+        <w:rPr>
+          <w:rFonts w:ascii="Arial" w:hAnsi="Arial" w:cs="Arial"/>
+          <w:sz w:val="24"/>
+          <w:szCs w:val="24"/>
+          <w:highlight w:val="yellow"/>
+          <w:lang w:val="es-ES"/>
+        </w:rPr>
+        <w:t>Dependencies</w:t>
+      </w:r>
+      <w:proofErr w:type="spellEnd"/>
+      <w:r>
+        <w:rPr>
+          <w:rFonts w:ascii="Arial" w:hAnsi="Arial" w:cs="Arial"/>
+          <w:sz w:val="24"/>
+          <w:szCs w:val="24"/>
+          <w:highlight w:val="yellow"/>
+          <w:lang w:val="es-ES"/>
+        </w:rPr>
+        <w:t xml:space="preserve">” del </w:t>
+      </w:r>
+      <w:proofErr w:type="spellStart"/>
+      <w:proofErr w:type="gramStart"/>
+      <w:r>
+        <w:rPr>
+          <w:rFonts w:ascii="Arial" w:hAnsi="Arial" w:cs="Arial"/>
+          <w:sz w:val="24"/>
+          <w:szCs w:val="24"/>
+          <w:highlight w:val="yellow"/>
+          <w:lang w:val="es-ES"/>
+        </w:rPr>
+        <w:t>package.json</w:t>
+      </w:r>
+      <w:proofErr w:type="spellEnd"/>
+      <w:proofErr w:type="gramEnd"/>
+      <w:r>
+        <w:rPr>
+          <w:rFonts w:ascii="Arial" w:hAnsi="Arial" w:cs="Arial"/>
+          <w:sz w:val="24"/>
+          <w:szCs w:val="24"/>
+          <w:lang w:val="es-ES"/>
+        </w:rPr>
+        <w:t xml:space="preserve"> son </w:t>
+      </w:r>
+      <w:r>
+        <w:rPr>
+          <w:rFonts w:ascii="Arial" w:hAnsi="Arial" w:cs="Arial"/>
+          <w:b/>
+          <w:bCs/>
+          <w:sz w:val="24"/>
+          <w:szCs w:val="24"/>
+          <w:lang w:val="es-ES"/>
+        </w:rPr>
+        <w:t>paquetes de dependencias de producción para las aplicaciones</w:t>
+      </w:r>
+      <w:r>
+        <w:rPr>
+          <w:rFonts w:ascii="Arial" w:hAnsi="Arial" w:cs="Arial"/>
+          <w:sz w:val="24"/>
+          <w:szCs w:val="24"/>
+          <w:lang w:val="es-ES"/>
+        </w:rPr>
+        <w:t xml:space="preserve">. </w:t>
+      </w:r>
+    </w:p>
+    <w:p>
+      <w:pPr>
+        <w:spacing w:line="276" w:lineRule="auto"/>
+        <w:jc w:val="both"/>
+        <w:rPr>
+          <w:rFonts w:ascii="Arial" w:hAnsi="Arial" w:cs="Arial"/>
+          <w:sz w:val="24"/>
+          <w:szCs w:val="24"/>
+          <w:lang w:val="es-ES"/>
+        </w:rPr>
+      </w:pPr>
+      <w:r>
+        <w:rPr>
+          <w:rFonts w:ascii="Arial" w:hAnsi="Arial" w:cs="Arial"/>
+          <w:noProof/>
+          <w:sz w:val="24"/>
+          <w:szCs w:val="24"/>
+          <w:lang w:val="es-ES"/>
+        </w:rPr>
+        <w:drawing>
+          <wp:inline distT="0" distB="0" distL="0" distR="0" wp14:anchorId="1B6F595C" wp14:editId="39DD0ED3">
+            <wp:extent cx="2381582" cy="1133633"/>
+            <wp:effectExtent l="0" t="0" r="0" b="0"/>
+            <wp:docPr id="139997599" name="Imagen 1" descr="Texto&#10;&#10;Descripción generada automáticamente"/>
+            <wp:cNvGraphicFramePr>
+              <a:graphicFrameLocks xmlns:a="http://schemas.openxmlformats.org/drawingml/2006/main" noChangeAspect="1"/>
+            </wp:cNvGraphicFramePr>
+            <a:graphic xmlns:a="http://schemas.openxmlformats.org/drawingml/2006/main">
+              <a:graphicData uri="http://schemas.openxmlformats.org/drawingml/2006/picture">
+                <pic:pic xmlns:pic="http://schemas.openxmlformats.org/drawingml/2006/picture">
+                  <pic:nvPicPr>
+                    <pic:cNvPr id="139997599" name="Imagen 1" descr="Texto&#10;&#10;Descripción generada automáticamente"/>
+                    <pic:cNvPicPr/>
+                  </pic:nvPicPr>
+                  <pic:blipFill>
+                    <a:blip r:embed="rId19">
+                      <a:extLst>
+                        <a:ext uri="{28A0092B-C50C-407E-A947-70E740481C1C}">
+                          <a14:useLocalDpi xmlns:a14="http://schemas.microsoft.com/office/drawing/2010/main" val="0"/>
+                        </a:ext>
+                      </a:extLst>
+                    </a:blip>
+                    <a:stretch>
+                      <a:fillRect/>
+                    </a:stretch>
+                  </pic:blipFill>
+                  <pic:spPr>
+                    <a:xfrm>
+                      <a:off x="0" y="0"/>
+                      <a:ext cx="2381582" cy="1133633"/>
+                    </a:xfrm>
+                    <a:prstGeom prst="rect">
+                      <a:avLst/>
+                    </a:prstGeom>
+                  </pic:spPr>
+                </pic:pic>
+              </a:graphicData>
+            </a:graphic>
+          </wp:inline>
+        </w:drawing>
+      </w:r>
+      <w:r>
+        <w:rPr>
+          <w:rFonts w:ascii="Arial" w:hAnsi="Arial" w:cs="Arial"/>
+          <w:sz w:val="24"/>
+          <w:szCs w:val="24"/>
+          <w:lang w:val="es-ES"/>
+        </w:rPr>
+        <w:t xml:space="preserve"> </w:t>
+      </w:r>
     </w:p>
     <w:p>
       <w:pPr>

</xml_diff>

<commit_message>
Conclusión de los fundamentos teoricos de node
</commit_message>
<xml_diff>
--- a/Notas.docx
+++ b/Notas.docx
@@ -267,7 +267,6 @@
         </w:rPr>
       </w:pPr>
       <w:proofErr w:type="spellStart"/>
-      <w:proofErr w:type="gramStart"/>
       <w:r>
         <w:rPr>
           <w:rFonts w:ascii="Arial" w:hAnsi="Arial" w:cs="Arial"/>
@@ -289,19 +288,7 @@
           <w:szCs w:val="24"/>
           <w:lang w:val="es-ES"/>
         </w:rPr>
-        <w:t>(</w:t>
-      </w:r>
-      <w:proofErr w:type="gramEnd"/>
-      <w:r>
-        <w:rPr>
-          <w:rFonts w:ascii="Arial" w:hAnsi="Arial" w:cs="Arial"/>
-          <w:b/>
-          <w:bCs/>
-          <w:sz w:val="24"/>
-          <w:szCs w:val="24"/>
-          <w:lang w:val="es-ES"/>
-        </w:rPr>
-        <w:t>)</w:t>
+        <w:t>()</w:t>
       </w:r>
       <w:r>
         <w:rPr>
@@ -385,29 +372,16 @@
           <w:lang w:val="es-ES"/>
         </w:rPr>
       </w:pPr>
-      <w:proofErr w:type="spellStart"/>
-      <w:r>
-        <w:rPr>
-          <w:rFonts w:ascii="Arial" w:hAnsi="Arial" w:cs="Arial"/>
-          <w:b/>
-          <w:bCs/>
-          <w:sz w:val="24"/>
-          <w:szCs w:val="24"/>
-          <w:lang w:val="es-ES"/>
-        </w:rPr>
-        <w:t>Package.json</w:t>
-      </w:r>
-      <w:proofErr w:type="spellEnd"/>
-      <w:r>
-        <w:rPr>
-          <w:rFonts w:ascii="Arial" w:hAnsi="Arial" w:cs="Arial"/>
-          <w:b/>
-          <w:bCs/>
-          <w:sz w:val="24"/>
-          <w:szCs w:val="24"/>
-          <w:lang w:val="es-ES"/>
-        </w:rPr>
-        <w:t>:</w:t>
+      <w:r>
+        <w:rPr>
+          <w:rFonts w:ascii="Arial" w:hAnsi="Arial" w:cs="Arial"/>
+          <w:b/>
+          <w:bCs/>
+          <w:sz w:val="24"/>
+          <w:szCs w:val="24"/>
+          <w:lang w:val="es-ES"/>
+        </w:rPr>
+        <w:t>Package.json:</w:t>
       </w:r>
       <w:r>
         <w:rPr>
@@ -1133,7 +1107,6 @@
           <w:lang w:val="es-ES"/>
         </w:rPr>
       </w:pPr>
-      <w:proofErr w:type="gramStart"/>
       <w:r>
         <w:rPr>
           <w:rFonts w:ascii="Arial" w:hAnsi="Arial" w:cs="Arial"/>
@@ -1143,9 +1116,9 @@
           <w:szCs w:val="28"/>
           <w:lang w:val="es-ES"/>
         </w:rPr>
-        <w:t>Single</w:t>
-      </w:r>
-      <w:proofErr w:type="gramEnd"/>
+        <w:t xml:space="preserve">Single </w:t>
+      </w:r>
+      <w:proofErr w:type="spellStart"/>
       <w:r>
         <w:rPr>
           <w:rFonts w:ascii="Arial" w:hAnsi="Arial" w:cs="Arial"/>
@@ -1155,9 +1128,9 @@
           <w:szCs w:val="28"/>
           <w:lang w:val="es-ES"/>
         </w:rPr>
-        <w:t xml:space="preserve"> </w:t>
-      </w:r>
-      <w:proofErr w:type="spellStart"/>
+        <w:t>thread</w:t>
+      </w:r>
+      <w:proofErr w:type="spellEnd"/>
       <w:r>
         <w:rPr>
           <w:rFonts w:ascii="Arial" w:hAnsi="Arial" w:cs="Arial"/>
@@ -1167,9 +1140,9 @@
           <w:szCs w:val="28"/>
           <w:lang w:val="es-ES"/>
         </w:rPr>
-        <w:t>thread</w:t>
-      </w:r>
-      <w:proofErr w:type="spellEnd"/>
+        <w:t xml:space="preserve"> y Multi </w:t>
+      </w:r>
+      <w:proofErr w:type="spellStart"/>
       <w:r>
         <w:rPr>
           <w:rFonts w:ascii="Arial" w:hAnsi="Arial" w:cs="Arial"/>
@@ -1179,18 +1152,6 @@
           <w:szCs w:val="28"/>
           <w:lang w:val="es-ES"/>
         </w:rPr>
-        <w:t xml:space="preserve"> y Multi </w:t>
-      </w:r>
-      <w:proofErr w:type="spellStart"/>
-      <w:r>
-        <w:rPr>
-          <w:rFonts w:ascii="Arial" w:hAnsi="Arial" w:cs="Arial"/>
-          <w:b/>
-          <w:bCs/>
-          <w:sz w:val="28"/>
-          <w:szCs w:val="28"/>
-          <w:lang w:val="es-ES"/>
-        </w:rPr>
         <w:t>threading</w:t>
       </w:r>
       <w:proofErr w:type="spellEnd"/>
@@ -1406,31 +1367,7 @@
           <w:szCs w:val="32"/>
           <w:lang w:val="es-ES"/>
         </w:rPr>
-        <w:t xml:space="preserve"> (</w:t>
-      </w:r>
-      <w:proofErr w:type="gramStart"/>
-      <w:r>
-        <w:rPr>
-          <w:rFonts w:ascii="Arial" w:hAnsi="Arial" w:cs="Arial"/>
-          <w:b/>
-          <w:bCs/>
-          <w:sz w:val="32"/>
-          <w:szCs w:val="32"/>
-          <w:lang w:val="es-ES"/>
-        </w:rPr>
-        <w:t>Single</w:t>
-      </w:r>
-      <w:proofErr w:type="gramEnd"/>
-      <w:r>
-        <w:rPr>
-          <w:rFonts w:ascii="Arial" w:hAnsi="Arial" w:cs="Arial"/>
-          <w:b/>
-          <w:bCs/>
-          <w:sz w:val="32"/>
-          <w:szCs w:val="32"/>
-          <w:lang w:val="es-ES"/>
-        </w:rPr>
-        <w:t xml:space="preserve"> </w:t>
+        <w:t xml:space="preserve"> (Single </w:t>
       </w:r>
       <w:proofErr w:type="spellStart"/>
       <w:r>
@@ -2116,29 +2053,7 @@
           <w:szCs w:val="24"/>
           <w:lang w:val="es-ES"/>
         </w:rPr>
-        <w:t xml:space="preserve"> -y” para crear el </w:t>
-      </w:r>
-      <w:proofErr w:type="spellStart"/>
-      <w:proofErr w:type="gramStart"/>
-      <w:r>
-        <w:rPr>
-          <w:rFonts w:ascii="Arial" w:hAnsi="Arial" w:cs="Arial"/>
-          <w:sz w:val="24"/>
-          <w:szCs w:val="24"/>
-          <w:lang w:val="es-ES"/>
-        </w:rPr>
-        <w:t>package.json</w:t>
-      </w:r>
-      <w:proofErr w:type="spellEnd"/>
-      <w:proofErr w:type="gramEnd"/>
-      <w:r>
-        <w:rPr>
-          <w:rFonts w:ascii="Arial" w:hAnsi="Arial" w:cs="Arial"/>
-          <w:sz w:val="24"/>
-          <w:szCs w:val="24"/>
-          <w:lang w:val="es-ES"/>
-        </w:rPr>
-        <w:t xml:space="preserve"> de forma predeterminada. </w:t>
+        <w:t xml:space="preserve"> -y” para crear el package.json de forma predeterminada. </w:t>
       </w:r>
     </w:p>
     <w:p>
@@ -2271,29 +2186,7 @@
           <w:szCs w:val="24"/>
           <w:lang w:val="es-ES"/>
         </w:rPr>
-        <w:t>Esto haciendo la instalación más fácil y dándonos siempre a entender que dependencias tenemos instaladas, listados en el “</w:t>
-      </w:r>
-      <w:proofErr w:type="spellStart"/>
-      <w:proofErr w:type="gramStart"/>
-      <w:r>
-        <w:rPr>
-          <w:rFonts w:ascii="Arial" w:hAnsi="Arial" w:cs="Arial"/>
-          <w:sz w:val="24"/>
-          <w:szCs w:val="24"/>
-          <w:lang w:val="es-ES"/>
-        </w:rPr>
-        <w:t>package.json</w:t>
-      </w:r>
-      <w:proofErr w:type="spellEnd"/>
-      <w:proofErr w:type="gramEnd"/>
-      <w:r>
-        <w:rPr>
-          <w:rFonts w:ascii="Arial" w:hAnsi="Arial" w:cs="Arial"/>
-          <w:sz w:val="24"/>
-          <w:szCs w:val="24"/>
-          <w:lang w:val="es-ES"/>
-        </w:rPr>
-        <w:t>”, así como mostrándonos las distintas carpetas que ahora tenemos instaladas dentro de node_modules</w:t>
+        <w:t>Esto haciendo la instalación más fácil y dándonos siempre a entender que dependencias tenemos instaladas, listados en el “package.json”, así como mostrándonos las distintas carpetas que ahora tenemos instaladas dentro de node_modules</w:t>
       </w:r>
     </w:p>
     <w:p>
@@ -2373,33 +2266,7 @@
           <w:szCs w:val="32"/>
           <w:lang w:val="es-ES"/>
         </w:rPr>
-        <w:t xml:space="preserve">Archivos </w:t>
-      </w:r>
-      <w:proofErr w:type="spellStart"/>
-      <w:proofErr w:type="gramStart"/>
-      <w:r>
-        <w:rPr>
-          <w:rFonts w:ascii="Arial" w:hAnsi="Arial" w:cs="Arial"/>
-          <w:b/>
-          <w:bCs/>
-          <w:sz w:val="32"/>
-          <w:szCs w:val="32"/>
-          <w:lang w:val="es-ES"/>
-        </w:rPr>
-        <w:t>package.json</w:t>
-      </w:r>
-      <w:proofErr w:type="spellEnd"/>
-      <w:proofErr w:type="gramEnd"/>
-      <w:r>
-        <w:rPr>
-          <w:rFonts w:ascii="Arial" w:hAnsi="Arial" w:cs="Arial"/>
-          <w:b/>
-          <w:bCs/>
-          <w:sz w:val="32"/>
-          <w:szCs w:val="32"/>
-          <w:lang w:val="es-ES"/>
-        </w:rPr>
-        <w:t xml:space="preserve"> y </w:t>
+        <w:t xml:space="preserve">Archivos package.json y </w:t>
       </w:r>
       <w:proofErr w:type="spellStart"/>
       <w:r>
@@ -2431,8 +2298,6 @@
           <w:lang w:val="es-ES"/>
         </w:rPr>
       </w:pPr>
-      <w:proofErr w:type="spellStart"/>
-      <w:proofErr w:type="gramStart"/>
       <w:r>
         <w:rPr>
           <w:rFonts w:ascii="Arial" w:hAnsi="Arial" w:cs="Arial"/>
@@ -2444,8 +2309,6 @@
         </w:rPr>
         <w:t>package.json</w:t>
       </w:r>
-      <w:proofErr w:type="spellEnd"/>
-      <w:proofErr w:type="gramEnd"/>
       <w:r>
         <w:rPr>
           <w:rFonts w:ascii="Arial" w:hAnsi="Arial" w:cs="Arial"/>
@@ -2502,22 +2365,9 @@
           <w:szCs w:val="24"/>
           <w:lang w:val="es-ES"/>
         </w:rPr>
-        <w:t>package-</w:t>
-      </w:r>
-      <w:proofErr w:type="gramStart"/>
-      <w:r>
-        <w:rPr>
-          <w:rFonts w:ascii="Arial" w:hAnsi="Arial" w:cs="Arial"/>
-          <w:b/>
-          <w:bCs/>
-          <w:sz w:val="24"/>
-          <w:szCs w:val="24"/>
-          <w:lang w:val="es-ES"/>
-        </w:rPr>
-        <w:t>lock.json</w:t>
-      </w:r>
-      <w:proofErr w:type="spellEnd"/>
-      <w:proofErr w:type="gramEnd"/>
+        <w:t>package-lock.json</w:t>
+      </w:r>
+      <w:proofErr w:type="spellEnd"/>
       <w:r>
         <w:rPr>
           <w:rFonts w:ascii="Arial" w:hAnsi="Arial" w:cs="Arial"/>
@@ -3131,57 +2981,7 @@
           <w:szCs w:val="24"/>
           <w:lang w:val="es-ES"/>
         </w:rPr>
-        <w:t xml:space="preserve">Es importarte ver este cambio reflejado en el </w:t>
-      </w:r>
-      <w:proofErr w:type="spellStart"/>
-      <w:proofErr w:type="gramStart"/>
-      <w:r>
-        <w:rPr>
-          <w:rFonts w:ascii="Arial" w:hAnsi="Arial" w:cs="Arial"/>
-          <w:b/>
-          <w:bCs/>
-          <w:sz w:val="24"/>
-          <w:szCs w:val="24"/>
-          <w:lang w:val="es-ES"/>
-        </w:rPr>
-        <w:t>package.json</w:t>
-      </w:r>
-      <w:proofErr w:type="spellEnd"/>
-      <w:proofErr w:type="gramEnd"/>
-      <w:r>
-        <w:rPr>
-          <w:rFonts w:ascii="Arial" w:hAnsi="Arial" w:cs="Arial"/>
-          <w:b/>
-          <w:bCs/>
-          <w:sz w:val="24"/>
-          <w:szCs w:val="24"/>
-          <w:lang w:val="es-ES"/>
-        </w:rPr>
-        <w:t xml:space="preserve"> de la dependencia de React, ya que en esa carpeta marca una versión nueva, y en </w:t>
-      </w:r>
-      <w:proofErr w:type="spellStart"/>
-      <w:r>
-        <w:rPr>
-          <w:rFonts w:ascii="Arial" w:hAnsi="Arial" w:cs="Arial"/>
-          <w:b/>
-          <w:bCs/>
-          <w:sz w:val="24"/>
-          <w:szCs w:val="24"/>
-          <w:lang w:val="es-ES"/>
-        </w:rPr>
-        <w:t>package.json</w:t>
-      </w:r>
-      <w:proofErr w:type="spellEnd"/>
-      <w:r>
-        <w:rPr>
-          <w:rFonts w:ascii="Arial" w:hAnsi="Arial" w:cs="Arial"/>
-          <w:b/>
-          <w:bCs/>
-          <w:sz w:val="24"/>
-          <w:szCs w:val="24"/>
-          <w:lang w:val="es-ES"/>
-        </w:rPr>
-        <w:t xml:space="preserve"> de la carpeta </w:t>
+        <w:t xml:space="preserve">Es importarte ver este cambio reflejado en el package.json de la dependencia de React, ya que en esa carpeta marca una versión nueva, y en package.json de la carpeta </w:t>
       </w:r>
       <w:r>
         <w:rPr>
@@ -3916,75 +3716,42 @@
           <w:rFonts w:ascii="Arial" w:hAnsi="Arial" w:cs="Arial"/>
           <w:b/>
           <w:bCs/>
-          <w:sz w:val="24"/>
-          <w:szCs w:val="24"/>
-          <w:lang w:val="es-ES"/>
-        </w:rPr>
-      </w:pPr>
-      <w:r>
-        <w:rPr>
-          <w:rFonts w:ascii="Arial" w:hAnsi="Arial" w:cs="Arial"/>
-          <w:b/>
-          <w:bCs/>
-          <w:sz w:val="24"/>
-          <w:szCs w:val="24"/>
+          <w:sz w:val="32"/>
+          <w:szCs w:val="32"/>
+          <w:lang w:val="es-ES"/>
+        </w:rPr>
+      </w:pPr>
+      <w:r>
+        <w:rPr>
+          <w:rFonts w:ascii="Arial" w:hAnsi="Arial" w:cs="Arial"/>
+          <w:b/>
+          <w:bCs/>
+          <w:sz w:val="32"/>
+          <w:szCs w:val="32"/>
           <w:lang w:val="es-ES"/>
         </w:rPr>
         <w:t xml:space="preserve">Tipos de banderas de dependencias </w:t>
       </w:r>
-      <w:r>
-        <w:rPr>
-          <w:rFonts w:ascii="Arial" w:hAnsi="Arial" w:cs="Arial"/>
-          <w:b/>
-          <w:bCs/>
-          <w:sz w:val="24"/>
-          <w:szCs w:val="24"/>
-          <w:lang w:val="es-ES"/>
-        </w:rPr>
-        <w:t>(tipos de dependencias)</w:t>
-      </w:r>
-    </w:p>
-    <w:p>
-      <w:pPr>
-        <w:spacing w:line="276" w:lineRule="auto"/>
-        <w:jc w:val="both"/>
-        <w:rPr>
-          <w:rFonts w:ascii="Arial" w:hAnsi="Arial" w:cs="Arial"/>
-          <w:sz w:val="24"/>
-          <w:szCs w:val="24"/>
-          <w:lang w:val="es-ES"/>
-        </w:rPr>
-      </w:pPr>
-      <w:r>
-        <w:rPr>
-          <w:rFonts w:ascii="Arial" w:hAnsi="Arial" w:cs="Arial"/>
-          <w:sz w:val="24"/>
-          <w:szCs w:val="24"/>
-          <w:lang w:val="es-ES"/>
-        </w:rPr>
-        <w:t xml:space="preserve">Las dependencias son módulos externos que hacen funcionar un proyecto, se gestionan en el </w:t>
-      </w:r>
-      <w:proofErr w:type="spellStart"/>
-      <w:proofErr w:type="gramStart"/>
-      <w:r>
-        <w:rPr>
-          <w:rFonts w:ascii="Arial" w:hAnsi="Arial" w:cs="Arial"/>
-          <w:sz w:val="24"/>
-          <w:szCs w:val="24"/>
-          <w:lang w:val="es-ES"/>
-        </w:rPr>
-        <w:t>package.json</w:t>
-      </w:r>
-      <w:proofErr w:type="spellEnd"/>
-      <w:proofErr w:type="gramEnd"/>
-      <w:r>
-        <w:rPr>
-          <w:rFonts w:ascii="Arial" w:hAnsi="Arial" w:cs="Arial"/>
-          <w:sz w:val="24"/>
-          <w:szCs w:val="24"/>
-          <w:lang w:val="es-ES"/>
-        </w:rPr>
-        <w:t xml:space="preserve">. La sección </w:t>
+    </w:p>
+    <w:p>
+      <w:pPr>
+        <w:spacing w:line="276" w:lineRule="auto"/>
+        <w:jc w:val="both"/>
+        <w:rPr>
+          <w:rFonts w:ascii="Arial" w:hAnsi="Arial" w:cs="Arial"/>
+          <w:sz w:val="24"/>
+          <w:szCs w:val="24"/>
+          <w:lang w:val="es-ES"/>
+        </w:rPr>
+      </w:pPr>
+      <w:r>
+        <w:rPr>
+          <w:rFonts w:ascii="Arial" w:hAnsi="Arial" w:cs="Arial"/>
+          <w:sz w:val="24"/>
+          <w:szCs w:val="24"/>
+          <w:lang w:val="es-ES"/>
+        </w:rPr>
+        <w:t xml:space="preserve">Las dependencias son módulos externos que hacen funcionar un proyecto, se gestionan en el package.json. La sección </w:t>
       </w:r>
       <w:r>
         <w:rPr>
@@ -4016,22 +3783,8 @@
           <w:highlight w:val="yellow"/>
           <w:lang w:val="es-ES"/>
         </w:rPr>
-        <w:t xml:space="preserve">” del </w:t>
-      </w:r>
-      <w:proofErr w:type="spellStart"/>
-      <w:proofErr w:type="gramStart"/>
-      <w:r>
-        <w:rPr>
-          <w:rFonts w:ascii="Arial" w:hAnsi="Arial" w:cs="Arial"/>
-          <w:sz w:val="24"/>
-          <w:szCs w:val="24"/>
-          <w:highlight w:val="yellow"/>
-          <w:lang w:val="es-ES"/>
-        </w:rPr>
-        <w:t>package.json</w:t>
-      </w:r>
-      <w:proofErr w:type="spellEnd"/>
-      <w:proofErr w:type="gramEnd"/>
+        <w:t>” del package.json</w:t>
+      </w:r>
       <w:r>
         <w:rPr>
           <w:rFonts w:ascii="Arial" w:hAnsi="Arial" w:cs="Arial"/>
@@ -4144,66 +3897,946 @@
           <w:lang w:val="es-ES"/>
         </w:rPr>
       </w:pPr>
-    </w:p>
-    <w:p>
-      <w:pPr>
-        <w:spacing w:line="276" w:lineRule="auto"/>
-        <w:jc w:val="both"/>
-        <w:rPr>
-          <w:rFonts w:ascii="Arial" w:hAnsi="Arial" w:cs="Arial"/>
-          <w:sz w:val="24"/>
-          <w:szCs w:val="24"/>
-          <w:lang w:val="es-ES"/>
-        </w:rPr>
-      </w:pPr>
-    </w:p>
-    <w:p>
-      <w:pPr>
-        <w:spacing w:line="276" w:lineRule="auto"/>
-        <w:jc w:val="both"/>
-        <w:rPr>
-          <w:rFonts w:ascii="Arial" w:hAnsi="Arial" w:cs="Arial"/>
-          <w:sz w:val="24"/>
-          <w:szCs w:val="24"/>
-          <w:lang w:val="es-ES"/>
-        </w:rPr>
-      </w:pPr>
-    </w:p>
-    <w:p>
-      <w:pPr>
-        <w:spacing w:line="276" w:lineRule="auto"/>
-        <w:jc w:val="both"/>
-        <w:rPr>
-          <w:rFonts w:ascii="Arial" w:hAnsi="Arial" w:cs="Arial"/>
-          <w:sz w:val="24"/>
-          <w:szCs w:val="24"/>
-          <w:lang w:val="es-ES"/>
-        </w:rPr>
-      </w:pPr>
-    </w:p>
-    <w:p>
-      <w:pPr>
-        <w:spacing w:line="276" w:lineRule="auto"/>
-        <w:jc w:val="both"/>
-        <w:rPr>
-          <w:rFonts w:ascii="Arial" w:hAnsi="Arial" w:cs="Arial"/>
-          <w:sz w:val="24"/>
-          <w:szCs w:val="24"/>
-          <w:lang w:val="es-ES"/>
-        </w:rPr>
-      </w:pPr>
-    </w:p>
-    <w:p>
-      <w:pPr>
-        <w:spacing w:line="276" w:lineRule="auto"/>
-        <w:jc w:val="both"/>
-        <w:rPr>
-          <w:rFonts w:ascii="Arial" w:hAnsi="Arial" w:cs="Arial"/>
-          <w:sz w:val="24"/>
-          <w:szCs w:val="24"/>
-          <w:lang w:val="es-ES"/>
-        </w:rPr>
-      </w:pPr>
+      <w:r>
+        <w:rPr>
+          <w:rFonts w:ascii="Arial" w:hAnsi="Arial" w:cs="Arial"/>
+          <w:sz w:val="24"/>
+          <w:szCs w:val="24"/>
+          <w:lang w:val="es-ES"/>
+        </w:rPr>
+        <w:t>Las “</w:t>
+      </w:r>
+      <w:proofErr w:type="spellStart"/>
+      <w:r>
+        <w:rPr>
+          <w:rFonts w:ascii="Arial" w:hAnsi="Arial" w:cs="Arial"/>
+          <w:sz w:val="24"/>
+          <w:szCs w:val="24"/>
+          <w:lang w:val="es-ES"/>
+        </w:rPr>
+        <w:t>devDependences</w:t>
+      </w:r>
+      <w:proofErr w:type="spellEnd"/>
+      <w:r>
+        <w:rPr>
+          <w:rFonts w:ascii="Arial" w:hAnsi="Arial" w:cs="Arial"/>
+          <w:sz w:val="24"/>
+          <w:szCs w:val="24"/>
+          <w:lang w:val="es-ES"/>
+        </w:rPr>
+        <w:t xml:space="preserve">” o </w:t>
+      </w:r>
+      <w:r>
+        <w:rPr>
+          <w:rFonts w:ascii="Arial" w:hAnsi="Arial" w:cs="Arial"/>
+          <w:b/>
+          <w:bCs/>
+          <w:sz w:val="24"/>
+          <w:szCs w:val="24"/>
+          <w:lang w:val="es-ES"/>
+        </w:rPr>
+        <w:t>dependencias de desarrollo</w:t>
+      </w:r>
+      <w:r>
+        <w:rPr>
+          <w:rFonts w:ascii="Arial" w:hAnsi="Arial" w:cs="Arial"/>
+          <w:sz w:val="24"/>
+          <w:szCs w:val="24"/>
+          <w:lang w:val="es-ES"/>
+        </w:rPr>
+        <w:t xml:space="preserve"> son necesarias durante el desarrollo del proyecto, como herramientas de prueba, testeo, de construcción, entre otras. Utilizando las sentencia </w:t>
+      </w:r>
+      <w:r>
+        <w:rPr>
+          <w:rFonts w:ascii="Arial" w:hAnsi="Arial" w:cs="Arial"/>
+          <w:b/>
+          <w:bCs/>
+          <w:sz w:val="24"/>
+          <w:szCs w:val="24"/>
+          <w:lang w:val="es-ES"/>
+        </w:rPr>
+        <w:t xml:space="preserve">npm </w:t>
+      </w:r>
+      <w:proofErr w:type="spellStart"/>
+      <w:r>
+        <w:rPr>
+          <w:rFonts w:ascii="Arial" w:hAnsi="Arial" w:cs="Arial"/>
+          <w:b/>
+          <w:bCs/>
+          <w:sz w:val="24"/>
+          <w:szCs w:val="24"/>
+          <w:lang w:val="es-ES"/>
+        </w:rPr>
+        <w:t>install</w:t>
+      </w:r>
+      <w:proofErr w:type="spellEnd"/>
+      <w:r>
+        <w:rPr>
+          <w:rFonts w:ascii="Arial" w:hAnsi="Arial" w:cs="Arial"/>
+          <w:b/>
+          <w:bCs/>
+          <w:sz w:val="24"/>
+          <w:szCs w:val="24"/>
+          <w:lang w:val="es-ES"/>
+        </w:rPr>
+        <w:t xml:space="preserve"> </w:t>
+      </w:r>
+      <w:proofErr w:type="spellStart"/>
+      <w:r>
+        <w:rPr>
+          <w:rFonts w:ascii="Arial" w:hAnsi="Arial" w:cs="Arial"/>
+          <w:b/>
+          <w:bCs/>
+          <w:sz w:val="24"/>
+          <w:szCs w:val="24"/>
+          <w:lang w:val="es-ES"/>
+        </w:rPr>
+        <w:t>xpaquete</w:t>
+      </w:r>
+      <w:proofErr w:type="spellEnd"/>
+      <w:r>
+        <w:rPr>
+          <w:rFonts w:ascii="Arial" w:hAnsi="Arial" w:cs="Arial"/>
+          <w:b/>
+          <w:bCs/>
+          <w:sz w:val="24"/>
+          <w:szCs w:val="24"/>
+          <w:lang w:val="es-ES"/>
+        </w:rPr>
+        <w:t xml:space="preserve"> </w:t>
+      </w:r>
+      <w:r>
+        <w:rPr>
+          <w:rFonts w:ascii="Arial" w:hAnsi="Arial" w:cs="Arial"/>
+          <w:b/>
+          <w:bCs/>
+          <w:sz w:val="24"/>
+          <w:szCs w:val="24"/>
+          <w:highlight w:val="yellow"/>
+          <w:lang w:val="es-ES"/>
+        </w:rPr>
+        <w:t>–</w:t>
+      </w:r>
+      <w:proofErr w:type="spellStart"/>
+      <w:r>
+        <w:rPr>
+          <w:rFonts w:ascii="Arial" w:hAnsi="Arial" w:cs="Arial"/>
+          <w:b/>
+          <w:bCs/>
+          <w:sz w:val="24"/>
+          <w:szCs w:val="24"/>
+          <w:highlight w:val="yellow"/>
+          <w:lang w:val="es-ES"/>
+        </w:rPr>
+        <w:t>save-dev</w:t>
+      </w:r>
+      <w:proofErr w:type="spellEnd"/>
+      <w:r>
+        <w:rPr>
+          <w:rFonts w:ascii="Arial" w:hAnsi="Arial" w:cs="Arial"/>
+          <w:sz w:val="24"/>
+          <w:szCs w:val="24"/>
+          <w:lang w:val="es-ES"/>
+        </w:rPr>
+        <w:t xml:space="preserve"> y especificado en el archivo package.json en una sección de </w:t>
+      </w:r>
+      <w:proofErr w:type="spellStart"/>
+      <w:r>
+        <w:rPr>
+          <w:rFonts w:ascii="Arial" w:hAnsi="Arial" w:cs="Arial"/>
+          <w:sz w:val="24"/>
+          <w:szCs w:val="24"/>
+          <w:lang w:val="es-ES"/>
+        </w:rPr>
+        <w:t>devdependecies</w:t>
+      </w:r>
+      <w:proofErr w:type="spellEnd"/>
+      <w:r>
+        <w:rPr>
+          <w:rFonts w:ascii="Arial" w:hAnsi="Arial" w:cs="Arial"/>
+          <w:sz w:val="24"/>
+          <w:szCs w:val="24"/>
+          <w:lang w:val="es-ES"/>
+        </w:rPr>
+        <w:t>.</w:t>
+      </w:r>
+    </w:p>
+    <w:p>
+      <w:pPr>
+        <w:spacing w:line="276" w:lineRule="auto"/>
+        <w:jc w:val="both"/>
+        <w:rPr>
+          <w:rFonts w:ascii="Arial" w:hAnsi="Arial" w:cs="Arial"/>
+          <w:sz w:val="24"/>
+          <w:szCs w:val="24"/>
+          <w:lang w:val="es-ES"/>
+        </w:rPr>
+      </w:pPr>
+      <w:r>
+        <w:rPr>
+          <w:rFonts w:ascii="Arial" w:hAnsi="Arial" w:cs="Arial"/>
+          <w:noProof/>
+          <w:sz w:val="24"/>
+          <w:szCs w:val="24"/>
+          <w:lang w:val="es-ES"/>
+        </w:rPr>
+        <w:drawing>
+          <wp:inline distT="0" distB="0" distL="0" distR="0" wp14:anchorId="281195F6" wp14:editId="75B0825E">
+            <wp:extent cx="1876687" cy="1114581"/>
+            <wp:effectExtent l="0" t="0" r="0" b="0"/>
+            <wp:docPr id="115382269" name="Imagen 1"/>
+            <wp:cNvGraphicFramePr>
+              <a:graphicFrameLocks xmlns:a="http://schemas.openxmlformats.org/drawingml/2006/main" noChangeAspect="1"/>
+            </wp:cNvGraphicFramePr>
+            <a:graphic xmlns:a="http://schemas.openxmlformats.org/drawingml/2006/main">
+              <a:graphicData uri="http://schemas.openxmlformats.org/drawingml/2006/picture">
+                <pic:pic xmlns:pic="http://schemas.openxmlformats.org/drawingml/2006/picture">
+                  <pic:nvPicPr>
+                    <pic:cNvPr id="115382269" name="Imagen 115382269"/>
+                    <pic:cNvPicPr/>
+                  </pic:nvPicPr>
+                  <pic:blipFill>
+                    <a:blip r:embed="rId20">
+                      <a:extLst>
+                        <a:ext uri="{28A0092B-C50C-407E-A947-70E740481C1C}">
+                          <a14:useLocalDpi xmlns:a14="http://schemas.microsoft.com/office/drawing/2010/main" val="0"/>
+                        </a:ext>
+                      </a:extLst>
+                    </a:blip>
+                    <a:stretch>
+                      <a:fillRect/>
+                    </a:stretch>
+                  </pic:blipFill>
+                  <pic:spPr>
+                    <a:xfrm>
+                      <a:off x="0" y="0"/>
+                      <a:ext cx="1876687" cy="1114581"/>
+                    </a:xfrm>
+                    <a:prstGeom prst="rect">
+                      <a:avLst/>
+                    </a:prstGeom>
+                  </pic:spPr>
+                </pic:pic>
+              </a:graphicData>
+            </a:graphic>
+          </wp:inline>
+        </w:drawing>
+      </w:r>
+      <w:r>
+        <w:rPr>
+          <w:rFonts w:ascii="Arial" w:hAnsi="Arial" w:cs="Arial"/>
+          <w:sz w:val="24"/>
+          <w:szCs w:val="24"/>
+          <w:lang w:val="es-ES"/>
+        </w:rPr>
+        <w:t xml:space="preserve"> </w:t>
+      </w:r>
+    </w:p>
+    <w:p>
+      <w:pPr>
+        <w:spacing w:line="276" w:lineRule="auto"/>
+        <w:jc w:val="both"/>
+        <w:rPr>
+          <w:rFonts w:ascii="Arial" w:hAnsi="Arial" w:cs="Arial"/>
+          <w:sz w:val="24"/>
+          <w:szCs w:val="24"/>
+          <w:lang w:val="es-ES"/>
+        </w:rPr>
+      </w:pPr>
+      <w:r>
+        <w:rPr>
+          <w:rFonts w:ascii="Arial" w:hAnsi="Arial" w:cs="Arial"/>
+          <w:sz w:val="24"/>
+          <w:szCs w:val="24"/>
+          <w:lang w:val="es-ES"/>
+        </w:rPr>
+        <w:t xml:space="preserve">Así mismo, la bandera llamada </w:t>
+      </w:r>
+      <w:r>
+        <w:rPr>
+          <w:rFonts w:ascii="Arial" w:hAnsi="Arial" w:cs="Arial"/>
+          <w:b/>
+          <w:bCs/>
+          <w:sz w:val="24"/>
+          <w:szCs w:val="24"/>
+          <w:lang w:val="es-ES"/>
+        </w:rPr>
+        <w:t>“--</w:t>
+      </w:r>
+      <w:proofErr w:type="spellStart"/>
+      <w:r>
+        <w:rPr>
+          <w:rFonts w:ascii="Arial" w:hAnsi="Arial" w:cs="Arial"/>
+          <w:b/>
+          <w:bCs/>
+          <w:sz w:val="24"/>
+          <w:szCs w:val="24"/>
+          <w:lang w:val="es-ES"/>
+        </w:rPr>
+        <w:t>production</w:t>
+      </w:r>
+      <w:proofErr w:type="spellEnd"/>
+      <w:r>
+        <w:rPr>
+          <w:rFonts w:ascii="Arial" w:hAnsi="Arial" w:cs="Arial"/>
+          <w:b/>
+          <w:bCs/>
+          <w:sz w:val="24"/>
+          <w:szCs w:val="24"/>
+          <w:lang w:val="es-ES"/>
+        </w:rPr>
+        <w:t>”</w:t>
+      </w:r>
+      <w:r>
+        <w:rPr>
+          <w:rFonts w:ascii="Arial" w:hAnsi="Arial" w:cs="Arial"/>
+          <w:sz w:val="24"/>
+          <w:szCs w:val="24"/>
+          <w:lang w:val="es-ES"/>
+        </w:rPr>
+        <w:t xml:space="preserve"> simplemente se encarga de instalar las dependencias especificadas en “</w:t>
+      </w:r>
+      <w:proofErr w:type="spellStart"/>
+      <w:r>
+        <w:rPr>
+          <w:rFonts w:ascii="Arial" w:hAnsi="Arial" w:cs="Arial"/>
+          <w:sz w:val="24"/>
+          <w:szCs w:val="24"/>
+          <w:lang w:val="es-ES"/>
+        </w:rPr>
+        <w:t>dependences</w:t>
+      </w:r>
+      <w:proofErr w:type="spellEnd"/>
+      <w:r>
+        <w:rPr>
+          <w:rFonts w:ascii="Arial" w:hAnsi="Arial" w:cs="Arial"/>
+          <w:sz w:val="24"/>
+          <w:szCs w:val="24"/>
+          <w:lang w:val="es-ES"/>
+        </w:rPr>
+        <w:t>” de package.json, ignorando las “</w:t>
+      </w:r>
+      <w:proofErr w:type="spellStart"/>
+      <w:r>
+        <w:rPr>
+          <w:rFonts w:ascii="Arial" w:hAnsi="Arial" w:cs="Arial"/>
+          <w:sz w:val="24"/>
+          <w:szCs w:val="24"/>
+          <w:lang w:val="es-ES"/>
+        </w:rPr>
+        <w:t>devDependences</w:t>
+      </w:r>
+      <w:proofErr w:type="spellEnd"/>
+      <w:r>
+        <w:rPr>
+          <w:rFonts w:ascii="Arial" w:hAnsi="Arial" w:cs="Arial"/>
+          <w:sz w:val="24"/>
+          <w:szCs w:val="24"/>
+          <w:lang w:val="es-ES"/>
+        </w:rPr>
+        <w:t>”.</w:t>
+      </w:r>
+    </w:p>
+    <w:p>
+      <w:pPr>
+        <w:spacing w:line="276" w:lineRule="auto"/>
+        <w:jc w:val="both"/>
+        <w:rPr>
+          <w:rFonts w:ascii="Arial" w:hAnsi="Arial" w:cs="Arial"/>
+          <w:sz w:val="24"/>
+          <w:szCs w:val="24"/>
+          <w:lang w:val="es-ES"/>
+        </w:rPr>
+      </w:pPr>
+      <w:r>
+        <w:rPr>
+          <w:rFonts w:ascii="Arial" w:hAnsi="Arial" w:cs="Arial"/>
+          <w:sz w:val="24"/>
+          <w:szCs w:val="24"/>
+          <w:lang w:val="es-ES"/>
+        </w:rPr>
+        <w:t xml:space="preserve">Para ver mas a detalle: </w:t>
+      </w:r>
+      <w:hyperlink r:id="rId21" w:anchor="aprende-m%C3%A1s" w:history="1">
+        <w:r>
+          <w:rPr>
+            <w:rStyle w:val="Hipervnculo"/>
+            <w:rFonts w:ascii="Arial" w:hAnsi="Arial" w:cs="Arial"/>
+            <w:sz w:val="24"/>
+            <w:szCs w:val="24"/>
+            <w:lang w:val="es-ES"/>
+          </w:rPr>
+          <w:t>https://jonmircha.com/nodejs#aprende-m%C3%A1s</w:t>
+        </w:r>
+      </w:hyperlink>
+      <w:r>
+        <w:rPr>
+          <w:rFonts w:ascii="Arial" w:hAnsi="Arial" w:cs="Arial"/>
+          <w:sz w:val="24"/>
+          <w:szCs w:val="24"/>
+          <w:lang w:val="es-ES"/>
+        </w:rPr>
+        <w:t xml:space="preserve"> </w:t>
+      </w:r>
+    </w:p>
+    <w:p>
+      <w:pPr>
+        <w:spacing w:line="276" w:lineRule="auto"/>
+        <w:jc w:val="both"/>
+        <w:rPr>
+          <w:rFonts w:ascii="Arial" w:hAnsi="Arial" w:cs="Arial"/>
+          <w:sz w:val="24"/>
+          <w:szCs w:val="24"/>
+          <w:lang w:val="es-ES"/>
+        </w:rPr>
+      </w:pPr>
+    </w:p>
+    <w:p>
+      <w:pPr>
+        <w:spacing w:line="276" w:lineRule="auto"/>
+        <w:jc w:val="both"/>
+        <w:rPr>
+          <w:rFonts w:ascii="Arial" w:hAnsi="Arial" w:cs="Arial"/>
+          <w:b/>
+          <w:bCs/>
+          <w:sz w:val="32"/>
+          <w:szCs w:val="32"/>
+          <w:lang w:val="es-ES"/>
+        </w:rPr>
+      </w:pPr>
+      <w:r>
+        <w:rPr>
+          <w:rFonts w:ascii="Arial" w:hAnsi="Arial" w:cs="Arial"/>
+          <w:b/>
+          <w:bCs/>
+          <w:sz w:val="32"/>
+          <w:szCs w:val="32"/>
+          <w:lang w:val="es-ES"/>
+        </w:rPr>
+        <w:t>Comando NPX.</w:t>
+      </w:r>
+    </w:p>
+    <w:p>
+      <w:pPr>
+        <w:spacing w:line="276" w:lineRule="auto"/>
+        <w:jc w:val="both"/>
+        <w:rPr>
+          <w:rFonts w:ascii="Arial" w:hAnsi="Arial" w:cs="Arial"/>
+          <w:sz w:val="24"/>
+          <w:szCs w:val="24"/>
+          <w:lang w:val="es-ES"/>
+        </w:rPr>
+      </w:pPr>
+      <w:r>
+        <w:rPr>
+          <w:rFonts w:ascii="Arial" w:hAnsi="Arial" w:cs="Arial"/>
+          <w:sz w:val="24"/>
+          <w:szCs w:val="24"/>
+          <w:lang w:val="es-ES"/>
+        </w:rPr>
+        <w:t xml:space="preserve">Empleada a partir de la versión 5.2.0 de npm. Se utiliza para ejecutar paquetes de Node.js sin necesidad de instalarlos globalmente. Eficiente para ejecutar los </w:t>
+      </w:r>
+      <w:r>
+        <w:rPr>
+          <w:rFonts w:ascii="Arial" w:hAnsi="Arial" w:cs="Arial"/>
+          <w:sz w:val="24"/>
+          <w:szCs w:val="24"/>
+          <w:lang w:val="es-ES"/>
+        </w:rPr>
+        <w:lastRenderedPageBreak/>
+        <w:t xml:space="preserve">scripts o comandos </w:t>
+      </w:r>
+      <w:r>
+        <w:rPr>
+          <w:rFonts w:ascii="Arial" w:hAnsi="Arial" w:cs="Arial"/>
+          <w:sz w:val="24"/>
+          <w:szCs w:val="24"/>
+          <w:lang w:val="es-ES"/>
+        </w:rPr>
+        <w:t>proporcionados por paquetes de Node.js sin agregar a la lista de dependencias.</w:t>
+      </w:r>
+    </w:p>
+    <w:p>
+      <w:pPr>
+        <w:spacing w:line="276" w:lineRule="auto"/>
+        <w:jc w:val="both"/>
+        <w:rPr>
+          <w:rFonts w:ascii="Arial" w:hAnsi="Arial" w:cs="Arial"/>
+          <w:sz w:val="24"/>
+          <w:szCs w:val="24"/>
+          <w:lang w:val="es-ES"/>
+        </w:rPr>
+      </w:pPr>
+      <w:r>
+        <w:rPr>
+          <w:rFonts w:ascii="Arial" w:hAnsi="Arial" w:cs="Arial"/>
+          <w:sz w:val="24"/>
+          <w:szCs w:val="24"/>
+          <w:lang w:val="es-ES"/>
+        </w:rPr>
+        <w:t xml:space="preserve">Al ejecutar </w:t>
+      </w:r>
+      <w:proofErr w:type="spellStart"/>
+      <w:r>
+        <w:rPr>
+          <w:rFonts w:ascii="Arial" w:hAnsi="Arial" w:cs="Arial"/>
+          <w:b/>
+          <w:bCs/>
+          <w:sz w:val="24"/>
+          <w:szCs w:val="24"/>
+          <w:lang w:val="es-ES"/>
+        </w:rPr>
+        <w:t>npx</w:t>
+      </w:r>
+      <w:proofErr w:type="spellEnd"/>
+      <w:r>
+        <w:rPr>
+          <w:rFonts w:ascii="Arial" w:hAnsi="Arial" w:cs="Arial"/>
+          <w:sz w:val="24"/>
+          <w:szCs w:val="24"/>
+          <w:lang w:val="es-ES"/>
+        </w:rPr>
+        <w:t xml:space="preserve"> con un paquete especificado, al no estar instalado local o globalmente, se instalará, lo ejecutará y lo borrará.</w:t>
+      </w:r>
+    </w:p>
+    <w:p>
+      <w:pPr>
+        <w:spacing w:line="276" w:lineRule="auto"/>
+        <w:jc w:val="both"/>
+        <w:rPr>
+          <w:rFonts w:ascii="Arial" w:hAnsi="Arial" w:cs="Arial"/>
+          <w:sz w:val="24"/>
+          <w:szCs w:val="24"/>
+          <w:lang w:val="es-ES"/>
+        </w:rPr>
+      </w:pPr>
+      <w:r>
+        <w:rPr>
+          <w:rFonts w:ascii="Arial" w:hAnsi="Arial" w:cs="Arial"/>
+          <w:b/>
+          <w:bCs/>
+          <w:sz w:val="24"/>
+          <w:szCs w:val="24"/>
+          <w:lang w:val="es-ES"/>
+        </w:rPr>
+        <w:t>Ejemplos con librería 11ty</w:t>
+      </w:r>
+      <w:r>
+        <w:rPr>
+          <w:rFonts w:ascii="Arial" w:hAnsi="Arial" w:cs="Arial"/>
+          <w:sz w:val="24"/>
+          <w:szCs w:val="24"/>
+          <w:lang w:val="es-ES"/>
+        </w:rPr>
+        <w:t>. Iniciando por crear la carpeta e instalar npm para la creación del archivo package.json.</w:t>
+      </w:r>
+      <w:r>
+        <w:rPr>
+          <w:rFonts w:ascii="Arial" w:hAnsi="Arial" w:cs="Arial"/>
+          <w:sz w:val="24"/>
+          <w:szCs w:val="24"/>
+          <w:lang w:val="es-ES"/>
+        </w:rPr>
+        <w:t xml:space="preserve"> Después se tiene que hacer la </w:t>
+      </w:r>
+      <w:r>
+        <w:rPr>
+          <w:rFonts w:ascii="Arial" w:hAnsi="Arial" w:cs="Arial"/>
+          <w:b/>
+          <w:bCs/>
+          <w:sz w:val="24"/>
+          <w:szCs w:val="24"/>
+          <w:lang w:val="es-ES"/>
+        </w:rPr>
+        <w:t>ejecución</w:t>
+      </w:r>
+      <w:r>
+        <w:rPr>
+          <w:rFonts w:ascii="Arial" w:hAnsi="Arial" w:cs="Arial"/>
+          <w:sz w:val="24"/>
+          <w:szCs w:val="24"/>
+          <w:lang w:val="es-ES"/>
+        </w:rPr>
+        <w:t xml:space="preserve"> de 11ty en tiempo de desarrollo dentro de la carpeta creada.</w:t>
+      </w:r>
+    </w:p>
+    <w:p>
+      <w:pPr>
+        <w:spacing w:line="276" w:lineRule="auto"/>
+        <w:jc w:val="both"/>
+        <w:rPr>
+          <w:rFonts w:ascii="Arial" w:hAnsi="Arial" w:cs="Arial"/>
+          <w:sz w:val="24"/>
+          <w:szCs w:val="24"/>
+          <w:lang w:val="es-ES"/>
+        </w:rPr>
+      </w:pPr>
+      <w:r>
+        <w:rPr>
+          <w:rFonts w:ascii="Arial" w:hAnsi="Arial" w:cs="Arial"/>
+          <w:noProof/>
+          <w:sz w:val="24"/>
+          <w:szCs w:val="24"/>
+          <w:lang w:val="es-ES"/>
+        </w:rPr>
+        <w:drawing>
+          <wp:inline distT="0" distB="0" distL="0" distR="0" wp14:anchorId="5F63D430" wp14:editId="464BD858">
+            <wp:extent cx="5612130" cy="1175385"/>
+            <wp:effectExtent l="0" t="0" r="0" b="0"/>
+            <wp:docPr id="1521396718" name="Imagen 1"/>
+            <wp:cNvGraphicFramePr>
+              <a:graphicFrameLocks xmlns:a="http://schemas.openxmlformats.org/drawingml/2006/main" noChangeAspect="1"/>
+            </wp:cNvGraphicFramePr>
+            <a:graphic xmlns:a="http://schemas.openxmlformats.org/drawingml/2006/main">
+              <a:graphicData uri="http://schemas.openxmlformats.org/drawingml/2006/picture">
+                <pic:pic xmlns:pic="http://schemas.openxmlformats.org/drawingml/2006/picture">
+                  <pic:nvPicPr>
+                    <pic:cNvPr id="1521396718" name="Imagen 1521396718"/>
+                    <pic:cNvPicPr/>
+                  </pic:nvPicPr>
+                  <pic:blipFill>
+                    <a:blip r:embed="rId22">
+                      <a:extLst>
+                        <a:ext uri="{28A0092B-C50C-407E-A947-70E740481C1C}">
+                          <a14:useLocalDpi xmlns:a14="http://schemas.microsoft.com/office/drawing/2010/main" val="0"/>
+                        </a:ext>
+                      </a:extLst>
+                    </a:blip>
+                    <a:stretch>
+                      <a:fillRect/>
+                    </a:stretch>
+                  </pic:blipFill>
+                  <pic:spPr>
+                    <a:xfrm>
+                      <a:off x="0" y="0"/>
+                      <a:ext cx="5612130" cy="1175385"/>
+                    </a:xfrm>
+                    <a:prstGeom prst="rect">
+                      <a:avLst/>
+                    </a:prstGeom>
+                  </pic:spPr>
+                </pic:pic>
+              </a:graphicData>
+            </a:graphic>
+          </wp:inline>
+        </w:drawing>
+      </w:r>
+    </w:p>
+    <w:p>
+      <w:pPr>
+        <w:spacing w:line="276" w:lineRule="auto"/>
+        <w:jc w:val="both"/>
+        <w:rPr>
+          <w:rFonts w:ascii="Arial" w:hAnsi="Arial" w:cs="Arial"/>
+          <w:sz w:val="24"/>
+          <w:szCs w:val="24"/>
+          <w:lang w:val="es-ES"/>
+        </w:rPr>
+      </w:pPr>
+      <w:r>
+        <w:rPr>
+          <w:rFonts w:ascii="Arial" w:hAnsi="Arial" w:cs="Arial"/>
+          <w:sz w:val="24"/>
+          <w:szCs w:val="24"/>
+          <w:lang w:val="es-ES"/>
+        </w:rPr>
+        <w:t xml:space="preserve">El concepto de </w:t>
+      </w:r>
+      <w:r>
+        <w:rPr>
+          <w:rFonts w:ascii="Arial" w:hAnsi="Arial" w:cs="Arial"/>
+          <w:b/>
+          <w:bCs/>
+          <w:sz w:val="24"/>
+          <w:szCs w:val="24"/>
+          <w:lang w:val="es-ES"/>
+        </w:rPr>
+        <w:t>Eleventy</w:t>
+      </w:r>
+      <w:r>
+        <w:rPr>
+          <w:rFonts w:ascii="Arial" w:hAnsi="Arial" w:cs="Arial"/>
+          <w:sz w:val="24"/>
+          <w:szCs w:val="24"/>
+          <w:lang w:val="es-ES"/>
+        </w:rPr>
+        <w:t xml:space="preserve"> es generar archivos estáticos para JavaScript. Dichos generadores crean archivos HTML estáticos desde las plantillas de datos </w:t>
+      </w:r>
+      <w:proofErr w:type="spellStart"/>
+      <w:r>
+        <w:rPr>
+          <w:rFonts w:ascii="Arial" w:hAnsi="Arial" w:cs="Arial"/>
+          <w:sz w:val="24"/>
+          <w:szCs w:val="24"/>
+          <w:lang w:val="es-ES"/>
+        </w:rPr>
+        <w:t>ára</w:t>
+      </w:r>
+      <w:proofErr w:type="spellEnd"/>
+      <w:r>
+        <w:rPr>
+          <w:rFonts w:ascii="Arial" w:hAnsi="Arial" w:cs="Arial"/>
+          <w:sz w:val="24"/>
+          <w:szCs w:val="24"/>
+          <w:lang w:val="es-ES"/>
+        </w:rPr>
+        <w:t xml:space="preserve"> hacer sitios más rápidos y seguros, al no haber BD activa o procesos de servidor en tiempo real. Más en: </w:t>
+      </w:r>
+      <w:hyperlink r:id="rId23" w:history="1">
+        <w:r>
+          <w:rPr>
+            <w:rStyle w:val="Hipervnculo"/>
+            <w:rFonts w:ascii="Arial" w:hAnsi="Arial" w:cs="Arial"/>
+            <w:sz w:val="24"/>
+            <w:szCs w:val="24"/>
+            <w:lang w:val="es-ES"/>
+          </w:rPr>
+          <w:t>https://chatgpt.com/share/278ecc45-fa37-41e5-b886-587e7635b63a</w:t>
+        </w:r>
+      </w:hyperlink>
+      <w:r>
+        <w:rPr>
+          <w:rFonts w:ascii="Arial" w:hAnsi="Arial" w:cs="Arial"/>
+          <w:sz w:val="24"/>
+          <w:szCs w:val="24"/>
+          <w:lang w:val="es-ES"/>
+        </w:rPr>
+        <w:t xml:space="preserve"> </w:t>
+      </w:r>
+    </w:p>
+    <w:p>
+      <w:pPr>
+        <w:spacing w:line="276" w:lineRule="auto"/>
+        <w:jc w:val="both"/>
+        <w:rPr>
+          <w:rFonts w:ascii="Arial" w:hAnsi="Arial" w:cs="Arial"/>
+          <w:sz w:val="24"/>
+          <w:szCs w:val="24"/>
+          <w:lang w:val="es-ES"/>
+        </w:rPr>
+      </w:pPr>
+      <w:r>
+        <w:rPr>
+          <w:rFonts w:ascii="Arial" w:hAnsi="Arial" w:cs="Arial"/>
+          <w:noProof/>
+          <w:sz w:val="24"/>
+          <w:szCs w:val="24"/>
+          <w:lang w:val="es-ES"/>
+        </w:rPr>
+        <w:drawing>
+          <wp:inline distT="0" distB="0" distL="0" distR="0" wp14:anchorId="1A3E488A" wp14:editId="3800C03A">
+            <wp:extent cx="3096883" cy="1883937"/>
+            <wp:effectExtent l="0" t="0" r="0" b="0"/>
+            <wp:docPr id="71624290" name="Imagen 2" descr="Una captura de pantalla de un celular&#10;&#10;Descripción generada automáticamente con confianza media"/>
+            <wp:cNvGraphicFramePr>
+              <a:graphicFrameLocks xmlns:a="http://schemas.openxmlformats.org/drawingml/2006/main" noChangeAspect="1"/>
+            </wp:cNvGraphicFramePr>
+            <a:graphic xmlns:a="http://schemas.openxmlformats.org/drawingml/2006/main">
+              <a:graphicData uri="http://schemas.openxmlformats.org/drawingml/2006/picture">
+                <pic:pic xmlns:pic="http://schemas.openxmlformats.org/drawingml/2006/picture">
+                  <pic:nvPicPr>
+                    <pic:cNvPr id="71624290" name="Imagen 2" descr="Una captura de pantalla de un celular&#10;&#10;Descripción generada automáticamente con confianza media"/>
+                    <pic:cNvPicPr/>
+                  </pic:nvPicPr>
+                  <pic:blipFill>
+                    <a:blip r:embed="rId24">
+                      <a:extLst>
+                        <a:ext uri="{28A0092B-C50C-407E-A947-70E740481C1C}">
+                          <a14:useLocalDpi xmlns:a14="http://schemas.microsoft.com/office/drawing/2010/main" val="0"/>
+                        </a:ext>
+                      </a:extLst>
+                    </a:blip>
+                    <a:stretch>
+                      <a:fillRect/>
+                    </a:stretch>
+                  </pic:blipFill>
+                  <pic:spPr>
+                    <a:xfrm>
+                      <a:off x="0" y="0"/>
+                      <a:ext cx="3104736" cy="1888714"/>
+                    </a:xfrm>
+                    <a:prstGeom prst="rect">
+                      <a:avLst/>
+                    </a:prstGeom>
+                  </pic:spPr>
+                </pic:pic>
+              </a:graphicData>
+            </a:graphic>
+          </wp:inline>
+        </w:drawing>
+      </w:r>
+      <w:r>
+        <w:rPr>
+          <w:rFonts w:ascii="Arial" w:hAnsi="Arial" w:cs="Arial"/>
+          <w:sz w:val="24"/>
+          <w:szCs w:val="24"/>
+          <w:lang w:val="es-ES"/>
+        </w:rPr>
+        <w:t xml:space="preserve"> Ejecutamos el comando anterior en la misma carpeta. Ahora nos da una carpeta con el index.html con el siguiente resultado.</w:t>
+      </w:r>
+    </w:p>
+    <w:p>
+      <w:pPr>
+        <w:spacing w:line="276" w:lineRule="auto"/>
+        <w:jc w:val="both"/>
+        <w:rPr>
+          <w:rFonts w:ascii="Arial" w:hAnsi="Arial" w:cs="Arial"/>
+          <w:sz w:val="24"/>
+          <w:szCs w:val="24"/>
+          <w:lang w:val="es-ES"/>
+        </w:rPr>
+      </w:pPr>
+      <w:r>
+        <w:rPr>
+          <w:rFonts w:ascii="Arial" w:hAnsi="Arial" w:cs="Arial"/>
+          <w:noProof/>
+          <w:sz w:val="24"/>
+          <w:szCs w:val="24"/>
+          <w:lang w:val="es-ES"/>
+        </w:rPr>
+        <w:drawing>
+          <wp:inline distT="0" distB="0" distL="0" distR="0" wp14:anchorId="2EC896B6" wp14:editId="4452DF0D">
+            <wp:extent cx="3329796" cy="1451855"/>
+            <wp:effectExtent l="0" t="0" r="0" b="0"/>
+            <wp:docPr id="279556058" name="Imagen 3" descr="Texto&#10;&#10;Descripción generada automáticamente"/>
+            <wp:cNvGraphicFramePr>
+              <a:graphicFrameLocks xmlns:a="http://schemas.openxmlformats.org/drawingml/2006/main" noChangeAspect="1"/>
+            </wp:cNvGraphicFramePr>
+            <a:graphic xmlns:a="http://schemas.openxmlformats.org/drawingml/2006/main">
+              <a:graphicData uri="http://schemas.openxmlformats.org/drawingml/2006/picture">
+                <pic:pic xmlns:pic="http://schemas.openxmlformats.org/drawingml/2006/picture">
+                  <pic:nvPicPr>
+                    <pic:cNvPr id="279556058" name="Imagen 3" descr="Texto&#10;&#10;Descripción generada automáticamente"/>
+                    <pic:cNvPicPr/>
+                  </pic:nvPicPr>
+                  <pic:blipFill>
+                    <a:blip r:embed="rId25">
+                      <a:extLst>
+                        <a:ext uri="{28A0092B-C50C-407E-A947-70E740481C1C}">
+                          <a14:useLocalDpi xmlns:a14="http://schemas.microsoft.com/office/drawing/2010/main" val="0"/>
+                        </a:ext>
+                      </a:extLst>
+                    </a:blip>
+                    <a:stretch>
+                      <a:fillRect/>
+                    </a:stretch>
+                  </pic:blipFill>
+                  <pic:spPr>
+                    <a:xfrm>
+                      <a:off x="0" y="0"/>
+                      <a:ext cx="3335987" cy="1454554"/>
+                    </a:xfrm>
+                    <a:prstGeom prst="rect">
+                      <a:avLst/>
+                    </a:prstGeom>
+                  </pic:spPr>
+                </pic:pic>
+              </a:graphicData>
+            </a:graphic>
+          </wp:inline>
+        </w:drawing>
+      </w:r>
+    </w:p>
+    <w:p>
+      <w:pPr>
+        <w:spacing w:line="276" w:lineRule="auto"/>
+        <w:jc w:val="both"/>
+        <w:rPr>
+          <w:rFonts w:ascii="Arial" w:hAnsi="Arial" w:cs="Arial"/>
+          <w:sz w:val="24"/>
+          <w:szCs w:val="24"/>
+          <w:lang w:val="es-ES"/>
+        </w:rPr>
+      </w:pPr>
+      <w:r>
+        <w:rPr>
+          <w:rFonts w:ascii="Arial" w:hAnsi="Arial" w:cs="Arial"/>
+          <w:sz w:val="24"/>
+          <w:szCs w:val="24"/>
+          <w:lang w:val="es-ES"/>
+        </w:rPr>
+        <w:lastRenderedPageBreak/>
+        <w:t xml:space="preserve">El comando en si va al registro de Eleventy en npm y ejecuta el comando sin tenerlo instalado como dependencia ni como global en el proyecto. </w:t>
+      </w:r>
+    </w:p>
+    <w:p>
+      <w:pPr>
+        <w:spacing w:line="276" w:lineRule="auto"/>
+        <w:jc w:val="both"/>
+        <w:rPr>
+          <w:rFonts w:ascii="Arial" w:hAnsi="Arial" w:cs="Arial"/>
+          <w:sz w:val="24"/>
+          <w:szCs w:val="24"/>
+          <w:lang w:val="es-ES"/>
+        </w:rPr>
+      </w:pPr>
+    </w:p>
+    <w:p>
+      <w:pPr>
+        <w:spacing w:line="276" w:lineRule="auto"/>
+        <w:jc w:val="both"/>
+        <w:rPr>
+          <w:rFonts w:ascii="Arial" w:hAnsi="Arial" w:cs="Arial"/>
+          <w:b/>
+          <w:bCs/>
+          <w:sz w:val="32"/>
+          <w:szCs w:val="32"/>
+          <w:lang w:val="es-ES"/>
+        </w:rPr>
+      </w:pPr>
+      <w:r>
+        <w:rPr>
+          <w:rFonts w:ascii="Arial" w:hAnsi="Arial" w:cs="Arial"/>
+          <w:b/>
+          <w:bCs/>
+          <w:sz w:val="32"/>
+          <w:szCs w:val="32"/>
+          <w:lang w:val="es-ES"/>
+        </w:rPr>
+        <w:t>Scripts Personalizados.</w:t>
+      </w:r>
+    </w:p>
+    <w:p>
+      <w:pPr>
+        <w:spacing w:line="276" w:lineRule="auto"/>
+        <w:jc w:val="both"/>
+        <w:rPr>
+          <w:rFonts w:ascii="Arial" w:hAnsi="Arial" w:cs="Arial"/>
+          <w:sz w:val="24"/>
+          <w:szCs w:val="24"/>
+          <w:lang w:val="es-ES"/>
+        </w:rPr>
+      </w:pPr>
+      <w:r>
+        <w:rPr>
+          <w:rFonts w:ascii="Arial" w:hAnsi="Arial" w:cs="Arial"/>
+          <w:sz w:val="24"/>
+          <w:szCs w:val="24"/>
+          <w:lang w:val="es-ES"/>
+        </w:rPr>
+        <w:t xml:space="preserve">Son relevantes en diferentes herramientas (ejemplo Eleventy) </w:t>
+      </w:r>
+    </w:p>
+    <w:p>
+      <w:pPr>
+        <w:spacing w:line="276" w:lineRule="auto"/>
+        <w:jc w:val="both"/>
+        <w:rPr>
+          <w:rFonts w:ascii="Arial" w:hAnsi="Arial" w:cs="Arial"/>
+          <w:sz w:val="24"/>
+          <w:szCs w:val="24"/>
+          <w:lang w:val="es-ES"/>
+        </w:rPr>
+      </w:pPr>
+      <w:r>
+        <w:rPr>
+          <w:rFonts w:ascii="Arial" w:hAnsi="Arial" w:cs="Arial"/>
+          <w:sz w:val="24"/>
+          <w:szCs w:val="24"/>
+          <w:lang w:val="es-ES"/>
+        </w:rPr>
+        <w:t xml:space="preserve">  </w:t>
+      </w:r>
     </w:p>
     <w:p>
       <w:pPr>
@@ -5277,6 +5910,29 @@
       <w:spacing w:val="5"/>
     </w:rPr>
   </w:style>
+  <w:style w:type="character" w:styleId="Hipervnculo">
+    <w:name w:val="Hyperlink"/>
+    <w:basedOn w:val="Fuentedeprrafopredeter"/>
+    <w:uiPriority w:val="99"/>
+    <w:unhideWhenUsed/>
+    <w:rsid w:val="009925E0"/>
+    <w:rPr>
+      <w:color w:val="467886" w:themeColor="hyperlink"/>
+      <w:u w:val="single"/>
+    </w:rPr>
+  </w:style>
+  <w:style w:type="character" w:styleId="Mencinsinresolver">
+    <w:name w:val="Unresolved Mention"/>
+    <w:basedOn w:val="Fuentedeprrafopredeter"/>
+    <w:uiPriority w:val="99"/>
+    <w:semiHidden/>
+    <w:unhideWhenUsed/>
+    <w:rsid w:val="009925E0"/>
+    <w:rPr>
+      <w:color w:val="605E5C"/>
+      <w:shd w:val="clear" w:color="auto" w:fill="E1DFDD"/>
+    </w:rPr>
+  </w:style>
 </w:styles>
 </file>
 

</xml_diff>

<commit_message>
Ejercicio realizado hasta la funcion del menu y las dos primeras opciones
</commit_message>
<xml_diff>
--- a/Notas.docx
+++ b/Notas.docx
@@ -267,6 +267,7 @@
         </w:rPr>
       </w:pPr>
       <w:proofErr w:type="spellStart"/>
+      <w:proofErr w:type="gramStart"/>
       <w:r>
         <w:rPr>
           <w:rFonts w:ascii="Arial" w:hAnsi="Arial" w:cs="Arial"/>
@@ -288,7 +289,19 @@
           <w:szCs w:val="24"/>
           <w:lang w:val="es-ES"/>
         </w:rPr>
-        <w:t>()</w:t>
+        <w:t>(</w:t>
+      </w:r>
+      <w:proofErr w:type="gramEnd"/>
+      <w:r>
+        <w:rPr>
+          <w:rFonts w:ascii="Arial" w:hAnsi="Arial" w:cs="Arial"/>
+          <w:b/>
+          <w:bCs/>
+          <w:sz w:val="24"/>
+          <w:szCs w:val="24"/>
+          <w:lang w:val="es-ES"/>
+        </w:rPr>
+        <w:t>)</w:t>
       </w:r>
       <w:r>
         <w:rPr>
@@ -1107,6 +1120,7 @@
           <w:lang w:val="es-ES"/>
         </w:rPr>
       </w:pPr>
+      <w:proofErr w:type="gramStart"/>
       <w:r>
         <w:rPr>
           <w:rFonts w:ascii="Arial" w:hAnsi="Arial" w:cs="Arial"/>
@@ -1116,9 +1130,9 @@
           <w:szCs w:val="28"/>
           <w:lang w:val="es-ES"/>
         </w:rPr>
-        <w:t xml:space="preserve">Single </w:t>
-      </w:r>
-      <w:proofErr w:type="spellStart"/>
+        <w:t>Single</w:t>
+      </w:r>
+      <w:proofErr w:type="gramEnd"/>
       <w:r>
         <w:rPr>
           <w:rFonts w:ascii="Arial" w:hAnsi="Arial" w:cs="Arial"/>
@@ -1128,9 +1142,9 @@
           <w:szCs w:val="28"/>
           <w:lang w:val="es-ES"/>
         </w:rPr>
-        <w:t>thread</w:t>
-      </w:r>
-      <w:proofErr w:type="spellEnd"/>
+        <w:t xml:space="preserve"> </w:t>
+      </w:r>
+      <w:proofErr w:type="spellStart"/>
       <w:r>
         <w:rPr>
           <w:rFonts w:ascii="Arial" w:hAnsi="Arial" w:cs="Arial"/>
@@ -1140,9 +1154,9 @@
           <w:szCs w:val="28"/>
           <w:lang w:val="es-ES"/>
         </w:rPr>
-        <w:t xml:space="preserve"> y Multi </w:t>
-      </w:r>
-      <w:proofErr w:type="spellStart"/>
+        <w:t>thread</w:t>
+      </w:r>
+      <w:proofErr w:type="spellEnd"/>
       <w:r>
         <w:rPr>
           <w:rFonts w:ascii="Arial" w:hAnsi="Arial" w:cs="Arial"/>
@@ -1152,6 +1166,18 @@
           <w:szCs w:val="28"/>
           <w:lang w:val="es-ES"/>
         </w:rPr>
+        <w:t xml:space="preserve"> y Multi </w:t>
+      </w:r>
+      <w:proofErr w:type="spellStart"/>
+      <w:r>
+        <w:rPr>
+          <w:rFonts w:ascii="Arial" w:hAnsi="Arial" w:cs="Arial"/>
+          <w:b/>
+          <w:bCs/>
+          <w:sz w:val="28"/>
+          <w:szCs w:val="28"/>
+          <w:lang w:val="es-ES"/>
+        </w:rPr>
         <w:t>threading</w:t>
       </w:r>
       <w:proofErr w:type="spellEnd"/>
@@ -1367,7 +1393,31 @@
           <w:szCs w:val="32"/>
           <w:lang w:val="es-ES"/>
         </w:rPr>
-        <w:t xml:space="preserve"> (Single </w:t>
+        <w:t xml:space="preserve"> (</w:t>
+      </w:r>
+      <w:proofErr w:type="gramStart"/>
+      <w:r>
+        <w:rPr>
+          <w:rFonts w:ascii="Arial" w:hAnsi="Arial" w:cs="Arial"/>
+          <w:b/>
+          <w:bCs/>
+          <w:sz w:val="32"/>
+          <w:szCs w:val="32"/>
+          <w:lang w:val="es-ES"/>
+        </w:rPr>
+        <w:t>Single</w:t>
+      </w:r>
+      <w:proofErr w:type="gramEnd"/>
+      <w:r>
+        <w:rPr>
+          <w:rFonts w:ascii="Arial" w:hAnsi="Arial" w:cs="Arial"/>
+          <w:b/>
+          <w:bCs/>
+          <w:sz w:val="32"/>
+          <w:szCs w:val="32"/>
+          <w:lang w:val="es-ES"/>
+        </w:rPr>
+        <w:t xml:space="preserve"> </w:t>
       </w:r>
       <w:proofErr w:type="spellStart"/>
       <w:r>
@@ -2053,7 +2103,27 @@
           <w:szCs w:val="24"/>
           <w:lang w:val="es-ES"/>
         </w:rPr>
-        <w:t xml:space="preserve"> -y” para crear el package.json de forma predeterminada. </w:t>
+        <w:t xml:space="preserve"> -y” para crear el </w:t>
+      </w:r>
+      <w:proofErr w:type="gramStart"/>
+      <w:r>
+        <w:rPr>
+          <w:rFonts w:ascii="Arial" w:hAnsi="Arial" w:cs="Arial"/>
+          <w:sz w:val="24"/>
+          <w:szCs w:val="24"/>
+          <w:lang w:val="es-ES"/>
+        </w:rPr>
+        <w:t>package.json</w:t>
+      </w:r>
+      <w:proofErr w:type="gramEnd"/>
+      <w:r>
+        <w:rPr>
+          <w:rFonts w:ascii="Arial" w:hAnsi="Arial" w:cs="Arial"/>
+          <w:sz w:val="24"/>
+          <w:szCs w:val="24"/>
+          <w:lang w:val="es-ES"/>
+        </w:rPr>
+        <w:t xml:space="preserve"> de forma predeterminada. </w:t>
       </w:r>
     </w:p>
     <w:p>
@@ -2186,7 +2256,27 @@
           <w:szCs w:val="24"/>
           <w:lang w:val="es-ES"/>
         </w:rPr>
-        <w:t>Esto haciendo la instalación más fácil y dándonos siempre a entender que dependencias tenemos instaladas, listados en el “package.json”, así como mostrándonos las distintas carpetas que ahora tenemos instaladas dentro de node_modules</w:t>
+        <w:t>Esto haciendo la instalación más fácil y dándonos siempre a entender que dependencias tenemos instaladas, listados en el “</w:t>
+      </w:r>
+      <w:proofErr w:type="gramStart"/>
+      <w:r>
+        <w:rPr>
+          <w:rFonts w:ascii="Arial" w:hAnsi="Arial" w:cs="Arial"/>
+          <w:sz w:val="24"/>
+          <w:szCs w:val="24"/>
+          <w:lang w:val="es-ES"/>
+        </w:rPr>
+        <w:t>package.json</w:t>
+      </w:r>
+      <w:proofErr w:type="gramEnd"/>
+      <w:r>
+        <w:rPr>
+          <w:rFonts w:ascii="Arial" w:hAnsi="Arial" w:cs="Arial"/>
+          <w:sz w:val="24"/>
+          <w:szCs w:val="24"/>
+          <w:lang w:val="es-ES"/>
+        </w:rPr>
+        <w:t>”, así como mostrándonos las distintas carpetas que ahora tenemos instaladas dentro de node_modules</w:t>
       </w:r>
     </w:p>
     <w:p>
@@ -2266,7 +2356,31 @@
           <w:szCs w:val="32"/>
           <w:lang w:val="es-ES"/>
         </w:rPr>
-        <w:t xml:space="preserve">Archivos package.json y </w:t>
+        <w:t xml:space="preserve">Archivos </w:t>
+      </w:r>
+      <w:proofErr w:type="gramStart"/>
+      <w:r>
+        <w:rPr>
+          <w:rFonts w:ascii="Arial" w:hAnsi="Arial" w:cs="Arial"/>
+          <w:b/>
+          <w:bCs/>
+          <w:sz w:val="32"/>
+          <w:szCs w:val="32"/>
+          <w:lang w:val="es-ES"/>
+        </w:rPr>
+        <w:t>package.json</w:t>
+      </w:r>
+      <w:proofErr w:type="gramEnd"/>
+      <w:r>
+        <w:rPr>
+          <w:rFonts w:ascii="Arial" w:hAnsi="Arial" w:cs="Arial"/>
+          <w:b/>
+          <w:bCs/>
+          <w:sz w:val="32"/>
+          <w:szCs w:val="32"/>
+          <w:lang w:val="es-ES"/>
+        </w:rPr>
+        <w:t xml:space="preserve"> y </w:t>
       </w:r>
       <w:proofErr w:type="spellStart"/>
       <w:r>
@@ -2298,6 +2412,7 @@
           <w:lang w:val="es-ES"/>
         </w:rPr>
       </w:pPr>
+      <w:proofErr w:type="gramStart"/>
       <w:r>
         <w:rPr>
           <w:rFonts w:ascii="Arial" w:hAnsi="Arial" w:cs="Arial"/>
@@ -2309,6 +2424,7 @@
         </w:rPr>
         <w:t>package.json</w:t>
       </w:r>
+      <w:proofErr w:type="gramEnd"/>
       <w:r>
         <w:rPr>
           <w:rFonts w:ascii="Arial" w:hAnsi="Arial" w:cs="Arial"/>
@@ -2365,9 +2481,22 @@
           <w:szCs w:val="24"/>
           <w:lang w:val="es-ES"/>
         </w:rPr>
-        <w:t>package-lock.json</w:t>
+        <w:t>package-</w:t>
+      </w:r>
+      <w:proofErr w:type="gramStart"/>
+      <w:r>
+        <w:rPr>
+          <w:rFonts w:ascii="Arial" w:hAnsi="Arial" w:cs="Arial"/>
+          <w:b/>
+          <w:bCs/>
+          <w:sz w:val="24"/>
+          <w:szCs w:val="24"/>
+          <w:lang w:val="es-ES"/>
+        </w:rPr>
+        <w:t>lock.json</w:t>
       </w:r>
       <w:proofErr w:type="spellEnd"/>
+      <w:proofErr w:type="gramEnd"/>
       <w:r>
         <w:rPr>
           <w:rFonts w:ascii="Arial" w:hAnsi="Arial" w:cs="Arial"/>
@@ -2981,7 +3110,31 @@
           <w:szCs w:val="24"/>
           <w:lang w:val="es-ES"/>
         </w:rPr>
-        <w:t xml:space="preserve">Es importarte ver este cambio reflejado en el package.json de la dependencia de React, ya que en esa carpeta marca una versión nueva, y en package.json de la carpeta </w:t>
+        <w:t xml:space="preserve">Es importarte ver este cambio reflejado en el </w:t>
+      </w:r>
+      <w:proofErr w:type="gramStart"/>
+      <w:r>
+        <w:rPr>
+          <w:rFonts w:ascii="Arial" w:hAnsi="Arial" w:cs="Arial"/>
+          <w:b/>
+          <w:bCs/>
+          <w:sz w:val="24"/>
+          <w:szCs w:val="24"/>
+          <w:lang w:val="es-ES"/>
+        </w:rPr>
+        <w:t>package.json</w:t>
+      </w:r>
+      <w:proofErr w:type="gramEnd"/>
+      <w:r>
+        <w:rPr>
+          <w:rFonts w:ascii="Arial" w:hAnsi="Arial" w:cs="Arial"/>
+          <w:b/>
+          <w:bCs/>
+          <w:sz w:val="24"/>
+          <w:szCs w:val="24"/>
+          <w:lang w:val="es-ES"/>
+        </w:rPr>
+        <w:t xml:space="preserve"> de la dependencia de React, ya que en esa carpeta marca una versión nueva, y en package.json de la carpeta </w:t>
       </w:r>
       <w:r>
         <w:rPr>
@@ -3751,7 +3904,27 @@
           <w:szCs w:val="24"/>
           <w:lang w:val="es-ES"/>
         </w:rPr>
-        <w:t xml:space="preserve">Las dependencias son módulos externos que hacen funcionar un proyecto, se gestionan en el package.json. La sección </w:t>
+        <w:t xml:space="preserve">Las dependencias son módulos externos que hacen funcionar un proyecto, se gestionan en el </w:t>
+      </w:r>
+      <w:proofErr w:type="gramStart"/>
+      <w:r>
+        <w:rPr>
+          <w:rFonts w:ascii="Arial" w:hAnsi="Arial" w:cs="Arial"/>
+          <w:sz w:val="24"/>
+          <w:szCs w:val="24"/>
+          <w:lang w:val="es-ES"/>
+        </w:rPr>
+        <w:t>package.json</w:t>
+      </w:r>
+      <w:proofErr w:type="gramEnd"/>
+      <w:r>
+        <w:rPr>
+          <w:rFonts w:ascii="Arial" w:hAnsi="Arial" w:cs="Arial"/>
+          <w:sz w:val="24"/>
+          <w:szCs w:val="24"/>
+          <w:lang w:val="es-ES"/>
+        </w:rPr>
+        <w:t xml:space="preserve">. La sección </w:t>
       </w:r>
       <w:r>
         <w:rPr>
@@ -3783,8 +3956,20 @@
           <w:highlight w:val="yellow"/>
           <w:lang w:val="es-ES"/>
         </w:rPr>
-        <w:t>” del package.json</w:t>
-      </w:r>
+        <w:t xml:space="preserve">” del </w:t>
+      </w:r>
+      <w:proofErr w:type="gramStart"/>
+      <w:r>
+        <w:rPr>
+          <w:rFonts w:ascii="Arial" w:hAnsi="Arial" w:cs="Arial"/>
+          <w:sz w:val="24"/>
+          <w:szCs w:val="24"/>
+          <w:highlight w:val="yellow"/>
+          <w:lang w:val="es-ES"/>
+        </w:rPr>
+        <w:t>package.json</w:t>
+      </w:r>
+      <w:proofErr w:type="gramEnd"/>
       <w:r>
         <w:rPr>
           <w:rFonts w:ascii="Arial" w:hAnsi="Arial" w:cs="Arial"/>
@@ -4038,7 +4223,27 @@
           <w:szCs w:val="24"/>
           <w:lang w:val="es-ES"/>
         </w:rPr>
-        <w:t xml:space="preserve"> y especificado en el archivo package.json en una sección de </w:t>
+        <w:t xml:space="preserve"> y especificado en el archivo </w:t>
+      </w:r>
+      <w:proofErr w:type="gramStart"/>
+      <w:r>
+        <w:rPr>
+          <w:rFonts w:ascii="Arial" w:hAnsi="Arial" w:cs="Arial"/>
+          <w:sz w:val="24"/>
+          <w:szCs w:val="24"/>
+          <w:lang w:val="es-ES"/>
+        </w:rPr>
+        <w:t>package.json</w:t>
+      </w:r>
+      <w:proofErr w:type="gramEnd"/>
+      <w:r>
+        <w:rPr>
+          <w:rFonts w:ascii="Arial" w:hAnsi="Arial" w:cs="Arial"/>
+          <w:sz w:val="24"/>
+          <w:szCs w:val="24"/>
+          <w:lang w:val="es-ES"/>
+        </w:rPr>
+        <w:t xml:space="preserve"> en una sección de </w:t>
       </w:r>
       <w:proofErr w:type="spellStart"/>
       <w:r>
@@ -4214,7 +4419,27 @@
           <w:szCs w:val="24"/>
           <w:lang w:val="es-ES"/>
         </w:rPr>
-        <w:t>” de package.json, ignorando las “</w:t>
+        <w:t xml:space="preserve">” de </w:t>
+      </w:r>
+      <w:proofErr w:type="gramStart"/>
+      <w:r>
+        <w:rPr>
+          <w:rFonts w:ascii="Arial" w:hAnsi="Arial" w:cs="Arial"/>
+          <w:sz w:val="24"/>
+          <w:szCs w:val="24"/>
+          <w:lang w:val="es-ES"/>
+        </w:rPr>
+        <w:t>package.json</w:t>
+      </w:r>
+      <w:proofErr w:type="gramEnd"/>
+      <w:r>
+        <w:rPr>
+          <w:rFonts w:ascii="Arial" w:hAnsi="Arial" w:cs="Arial"/>
+          <w:sz w:val="24"/>
+          <w:szCs w:val="24"/>
+          <w:lang w:val="es-ES"/>
+        </w:rPr>
+        <w:t>, ignorando las “</w:t>
       </w:r>
       <w:proofErr w:type="spellStart"/>
       <w:r>
@@ -4428,7 +4653,27 @@
           <w:szCs w:val="24"/>
           <w:lang w:val="es-ES"/>
         </w:rPr>
-        <w:t>. Iniciando por crear la carpeta e instalar npm para la creación del archivo package.json.</w:t>
+        <w:t xml:space="preserve">. Iniciando por crear la carpeta e instalar npm para la creación del archivo </w:t>
+      </w:r>
+      <w:proofErr w:type="gramStart"/>
+      <w:r>
+        <w:rPr>
+          <w:rFonts w:ascii="Arial" w:hAnsi="Arial" w:cs="Arial"/>
+          <w:sz w:val="24"/>
+          <w:szCs w:val="24"/>
+          <w:lang w:val="es-ES"/>
+        </w:rPr>
+        <w:t>package.json</w:t>
+      </w:r>
+      <w:proofErr w:type="gramEnd"/>
+      <w:r>
+        <w:rPr>
+          <w:rFonts w:ascii="Arial" w:hAnsi="Arial" w:cs="Arial"/>
+          <w:sz w:val="24"/>
+          <w:szCs w:val="24"/>
+          <w:lang w:val="es-ES"/>
+        </w:rPr>
+        <w:t>.</w:t>
       </w:r>
       <w:r>
         <w:rPr>
@@ -4814,8 +5059,507 @@
           <w:szCs w:val="24"/>
           <w:lang w:val="es-ES"/>
         </w:rPr>
-        <w:t xml:space="preserve">Son relevantes en diferentes herramientas (ejemplo Eleventy) </w:t>
-      </w:r>
+        <w:t>Son relevantes en diferentes herramientas (ejemplo Eleventy)</w:t>
+      </w:r>
+      <w:r>
+        <w:rPr>
+          <w:rFonts w:ascii="Arial" w:hAnsi="Arial" w:cs="Arial"/>
+          <w:sz w:val="24"/>
+          <w:szCs w:val="24"/>
+          <w:lang w:val="es-ES"/>
+        </w:rPr>
+        <w:t xml:space="preserve">. Son comandos específicos definidos en el </w:t>
+      </w:r>
+      <w:proofErr w:type="spellStart"/>
+      <w:r>
+        <w:rPr>
+          <w:rFonts w:ascii="Arial" w:hAnsi="Arial" w:cs="Arial"/>
+          <w:sz w:val="24"/>
+          <w:szCs w:val="24"/>
+          <w:lang w:val="es-ES"/>
+        </w:rPr>
+        <w:t>package</w:t>
+      </w:r>
+      <w:proofErr w:type="spellEnd"/>
+      <w:r>
+        <w:rPr>
+          <w:rFonts w:ascii="Arial" w:hAnsi="Arial" w:cs="Arial"/>
+          <w:sz w:val="24"/>
+          <w:szCs w:val="24"/>
+          <w:lang w:val="es-ES"/>
+        </w:rPr>
+        <w:t xml:space="preserve"> del proyecto, permiten automatizar tareas comunes </w:t>
+      </w:r>
+      <w:r>
+        <w:rPr>
+          <w:rFonts w:ascii="Arial" w:hAnsi="Arial" w:cs="Arial"/>
+          <w:sz w:val="24"/>
+          <w:szCs w:val="24"/>
+          <w:lang w:val="es-ES"/>
+        </w:rPr>
+        <w:t xml:space="preserve">como ejecución de pruebas, compilación de código, inicio de un servidor, entre otras. </w:t>
+      </w:r>
+    </w:p>
+    <w:p>
+      <w:pPr>
+        <w:spacing w:line="276" w:lineRule="auto"/>
+        <w:jc w:val="both"/>
+        <w:rPr>
+          <w:rFonts w:ascii="Arial" w:hAnsi="Arial" w:cs="Arial"/>
+          <w:sz w:val="24"/>
+          <w:szCs w:val="24"/>
+          <w:lang w:val="es-ES"/>
+        </w:rPr>
+      </w:pPr>
+      <w:r>
+        <w:rPr>
+          <w:rFonts w:ascii="Arial" w:hAnsi="Arial" w:cs="Arial"/>
+          <w:sz w:val="24"/>
+          <w:szCs w:val="24"/>
+          <w:lang w:val="es-ES"/>
+        </w:rPr>
+        <w:t xml:space="preserve">Se definen en la sección de scripts del archivo </w:t>
+      </w:r>
+      <w:proofErr w:type="spellStart"/>
+      <w:r>
+        <w:rPr>
+          <w:rFonts w:ascii="Arial" w:hAnsi="Arial" w:cs="Arial"/>
+          <w:sz w:val="24"/>
+          <w:szCs w:val="24"/>
+          <w:lang w:val="es-ES"/>
+        </w:rPr>
+        <w:t>package</w:t>
+      </w:r>
+      <w:proofErr w:type="spellEnd"/>
+      <w:r>
+        <w:rPr>
+          <w:rFonts w:ascii="Arial" w:hAnsi="Arial" w:cs="Arial"/>
+          <w:sz w:val="24"/>
+          <w:szCs w:val="24"/>
+          <w:lang w:val="es-ES"/>
+        </w:rPr>
+        <w:t>, aquí vemos ejemplos con 11ty y su archivo markdown.</w:t>
+      </w:r>
+    </w:p>
+    <w:p>
+      <w:pPr>
+        <w:spacing w:line="276" w:lineRule="auto"/>
+        <w:jc w:val="both"/>
+        <w:rPr>
+          <w:rFonts w:ascii="Arial" w:hAnsi="Arial" w:cs="Arial"/>
+          <w:sz w:val="24"/>
+          <w:szCs w:val="24"/>
+          <w:lang w:val="es-ES"/>
+        </w:rPr>
+      </w:pPr>
+      <w:r>
+        <w:rPr>
+          <w:rFonts w:ascii="Arial" w:hAnsi="Arial" w:cs="Arial"/>
+          <w:noProof/>
+          <w:sz w:val="24"/>
+          <w:szCs w:val="24"/>
+          <w:lang w:val="es-ES"/>
+        </w:rPr>
+        <w:drawing>
+          <wp:inline distT="0" distB="0" distL="0" distR="0" wp14:anchorId="23908889" wp14:editId="0C17A187">
+            <wp:extent cx="4037162" cy="1363394"/>
+            <wp:effectExtent l="0" t="0" r="0" b="0"/>
+            <wp:docPr id="900652559" name="Imagen 1" descr="Texto&#10;&#10;Descripción generada automáticamente"/>
+            <wp:cNvGraphicFramePr>
+              <a:graphicFrameLocks xmlns:a="http://schemas.openxmlformats.org/drawingml/2006/main" noChangeAspect="1"/>
+            </wp:cNvGraphicFramePr>
+            <a:graphic xmlns:a="http://schemas.openxmlformats.org/drawingml/2006/main">
+              <a:graphicData uri="http://schemas.openxmlformats.org/drawingml/2006/picture">
+                <pic:pic xmlns:pic="http://schemas.openxmlformats.org/drawingml/2006/picture">
+                  <pic:nvPicPr>
+                    <pic:cNvPr id="900652559" name="Imagen 1" descr="Texto&#10;&#10;Descripción generada automáticamente"/>
+                    <pic:cNvPicPr/>
+                  </pic:nvPicPr>
+                  <pic:blipFill>
+                    <a:blip r:embed="rId26">
+                      <a:extLst>
+                        <a:ext uri="{28A0092B-C50C-407E-A947-70E740481C1C}">
+                          <a14:useLocalDpi xmlns:a14="http://schemas.microsoft.com/office/drawing/2010/main" val="0"/>
+                        </a:ext>
+                      </a:extLst>
+                    </a:blip>
+                    <a:stretch>
+                      <a:fillRect/>
+                    </a:stretch>
+                  </pic:blipFill>
+                  <pic:spPr>
+                    <a:xfrm>
+                      <a:off x="0" y="0"/>
+                      <a:ext cx="4051312" cy="1368172"/>
+                    </a:xfrm>
+                    <a:prstGeom prst="rect">
+                      <a:avLst/>
+                    </a:prstGeom>
+                  </pic:spPr>
+                </pic:pic>
+              </a:graphicData>
+            </a:graphic>
+          </wp:inline>
+        </w:drawing>
+      </w:r>
+      <w:r>
+        <w:rPr>
+          <w:rFonts w:ascii="Arial" w:hAnsi="Arial" w:cs="Arial"/>
+          <w:sz w:val="24"/>
+          <w:szCs w:val="24"/>
+          <w:lang w:val="es-ES"/>
+        </w:rPr>
+        <w:t xml:space="preserve"> </w:t>
+      </w:r>
+      <w:r>
+        <w:rPr>
+          <w:rFonts w:ascii="Arial" w:hAnsi="Arial" w:cs="Arial"/>
+          <w:noProof/>
+          <w:sz w:val="24"/>
+          <w:szCs w:val="24"/>
+          <w:lang w:val="es-ES"/>
+        </w:rPr>
+        <w:drawing>
+          <wp:inline distT="0" distB="0" distL="0" distR="0" wp14:anchorId="68EDC08D" wp14:editId="00EC8115">
+            <wp:extent cx="4058216" cy="1686160"/>
+            <wp:effectExtent l="0" t="0" r="0" b="0"/>
+            <wp:docPr id="683300070" name="Imagen 2" descr="Texto&#10;&#10;Descripción generada automáticamente"/>
+            <wp:cNvGraphicFramePr>
+              <a:graphicFrameLocks xmlns:a="http://schemas.openxmlformats.org/drawingml/2006/main" noChangeAspect="1"/>
+            </wp:cNvGraphicFramePr>
+            <a:graphic xmlns:a="http://schemas.openxmlformats.org/drawingml/2006/main">
+              <a:graphicData uri="http://schemas.openxmlformats.org/drawingml/2006/picture">
+                <pic:pic xmlns:pic="http://schemas.openxmlformats.org/drawingml/2006/picture">
+                  <pic:nvPicPr>
+                    <pic:cNvPr id="683300070" name="Imagen 2" descr="Texto&#10;&#10;Descripción generada automáticamente"/>
+                    <pic:cNvPicPr/>
+                  </pic:nvPicPr>
+                  <pic:blipFill>
+                    <a:blip r:embed="rId27">
+                      <a:extLst>
+                        <a:ext uri="{28A0092B-C50C-407E-A947-70E740481C1C}">
+                          <a14:useLocalDpi xmlns:a14="http://schemas.microsoft.com/office/drawing/2010/main" val="0"/>
+                        </a:ext>
+                      </a:extLst>
+                    </a:blip>
+                    <a:stretch>
+                      <a:fillRect/>
+                    </a:stretch>
+                  </pic:blipFill>
+                  <pic:spPr>
+                    <a:xfrm>
+                      <a:off x="0" y="0"/>
+                      <a:ext cx="4058216" cy="1686160"/>
+                    </a:xfrm>
+                    <a:prstGeom prst="rect">
+                      <a:avLst/>
+                    </a:prstGeom>
+                  </pic:spPr>
+                </pic:pic>
+              </a:graphicData>
+            </a:graphic>
+          </wp:inline>
+        </w:drawing>
+      </w:r>
+      <w:r>
+        <w:rPr>
+          <w:rFonts w:ascii="Arial" w:hAnsi="Arial" w:cs="Arial"/>
+          <w:sz w:val="24"/>
+          <w:szCs w:val="24"/>
+          <w:lang w:val="es-ES"/>
+        </w:rPr>
+        <w:t xml:space="preserve"> Ahora podemos ver la ejecución del script build (para este se tiene que ocupar la palabra run) que se encarga de iniciar 11ty y crear la actualización del markdown. </w:t>
+      </w:r>
+    </w:p>
+    <w:p>
+      <w:pPr>
+        <w:spacing w:line="276" w:lineRule="auto"/>
+        <w:jc w:val="both"/>
+        <w:rPr>
+          <w:rFonts w:ascii="Arial" w:hAnsi="Arial" w:cs="Arial"/>
+          <w:sz w:val="24"/>
+          <w:szCs w:val="24"/>
+          <w:lang w:val="es-ES"/>
+        </w:rPr>
+      </w:pPr>
+      <w:r>
+        <w:rPr>
+          <w:rFonts w:ascii="Arial" w:hAnsi="Arial" w:cs="Arial"/>
+          <w:noProof/>
+          <w:sz w:val="24"/>
+          <w:szCs w:val="24"/>
+          <w:lang w:val="es-ES"/>
+        </w:rPr>
+        <w:lastRenderedPageBreak/>
+        <w:drawing>
+          <wp:inline distT="0" distB="0" distL="0" distR="0" wp14:anchorId="6CD5F716" wp14:editId="0D9E8303">
+            <wp:extent cx="4029637" cy="1914792"/>
+            <wp:effectExtent l="0" t="0" r="0" b="0"/>
+            <wp:docPr id="281354471" name="Imagen 3" descr="Texto&#10;&#10;Descripción generada automáticamente"/>
+            <wp:cNvGraphicFramePr>
+              <a:graphicFrameLocks xmlns:a="http://schemas.openxmlformats.org/drawingml/2006/main" noChangeAspect="1"/>
+            </wp:cNvGraphicFramePr>
+            <a:graphic xmlns:a="http://schemas.openxmlformats.org/drawingml/2006/main">
+              <a:graphicData uri="http://schemas.openxmlformats.org/drawingml/2006/picture">
+                <pic:pic xmlns:pic="http://schemas.openxmlformats.org/drawingml/2006/picture">
+                  <pic:nvPicPr>
+                    <pic:cNvPr id="281354471" name="Imagen 3" descr="Texto&#10;&#10;Descripción generada automáticamente"/>
+                    <pic:cNvPicPr/>
+                  </pic:nvPicPr>
+                  <pic:blipFill>
+                    <a:blip r:embed="rId28">
+                      <a:extLst>
+                        <a:ext uri="{28A0092B-C50C-407E-A947-70E740481C1C}">
+                          <a14:useLocalDpi xmlns:a14="http://schemas.microsoft.com/office/drawing/2010/main" val="0"/>
+                        </a:ext>
+                      </a:extLst>
+                    </a:blip>
+                    <a:stretch>
+                      <a:fillRect/>
+                    </a:stretch>
+                  </pic:blipFill>
+                  <pic:spPr>
+                    <a:xfrm>
+                      <a:off x="0" y="0"/>
+                      <a:ext cx="4029637" cy="1914792"/>
+                    </a:xfrm>
+                    <a:prstGeom prst="rect">
+                      <a:avLst/>
+                    </a:prstGeom>
+                  </pic:spPr>
+                </pic:pic>
+              </a:graphicData>
+            </a:graphic>
+          </wp:inline>
+        </w:drawing>
+      </w:r>
+      <w:r>
+        <w:rPr>
+          <w:rFonts w:ascii="Arial" w:hAnsi="Arial" w:cs="Arial"/>
+          <w:sz w:val="24"/>
+          <w:szCs w:val="24"/>
+          <w:lang w:val="es-ES"/>
+        </w:rPr>
+        <w:t xml:space="preserve"> Ahora estamos corriendo al script </w:t>
+      </w:r>
+      <w:proofErr w:type="spellStart"/>
+      <w:r>
+        <w:rPr>
+          <w:rFonts w:ascii="Arial" w:hAnsi="Arial" w:cs="Arial"/>
+          <w:sz w:val="24"/>
+          <w:szCs w:val="24"/>
+          <w:lang w:val="es-ES"/>
+        </w:rPr>
+        <w:t>start</w:t>
+      </w:r>
+      <w:proofErr w:type="spellEnd"/>
+      <w:r>
+        <w:rPr>
+          <w:rFonts w:ascii="Arial" w:hAnsi="Arial" w:cs="Arial"/>
+          <w:sz w:val="24"/>
+          <w:szCs w:val="24"/>
+          <w:lang w:val="es-ES"/>
+        </w:rPr>
+        <w:t xml:space="preserve"> el cual nos levanta un servidor con 11ty, de igual forma solamente vuelve a utilizar el paquete 11ty de forma temporal</w:t>
+      </w:r>
+      <w:r>
+        <w:rPr>
+          <w:rFonts w:ascii="Arial" w:hAnsi="Arial" w:cs="Arial"/>
+          <w:sz w:val="24"/>
+          <w:szCs w:val="24"/>
+          <w:lang w:val="es-ES"/>
+        </w:rPr>
+        <w:t>, y si ingresamos al localhost nos da la página del index.html.</w:t>
+      </w:r>
+    </w:p>
+    <w:p>
+      <w:pPr>
+        <w:spacing w:line="276" w:lineRule="auto"/>
+        <w:jc w:val="both"/>
+        <w:rPr>
+          <w:rFonts w:ascii="Arial" w:hAnsi="Arial" w:cs="Arial"/>
+          <w:sz w:val="24"/>
+          <w:szCs w:val="24"/>
+          <w:lang w:val="es-ES"/>
+        </w:rPr>
+      </w:pPr>
+      <w:r>
+        <w:rPr>
+          <w:rFonts w:ascii="Arial" w:hAnsi="Arial" w:cs="Arial"/>
+          <w:noProof/>
+          <w:sz w:val="24"/>
+          <w:szCs w:val="24"/>
+          <w:lang w:val="es-ES"/>
+        </w:rPr>
+        <w:drawing>
+          <wp:inline distT="0" distB="0" distL="0" distR="0" wp14:anchorId="217DD382" wp14:editId="71310C86">
+            <wp:extent cx="2372264" cy="2123674"/>
+            <wp:effectExtent l="19050" t="19050" r="9525" b="0"/>
+            <wp:docPr id="2127808107" name="Imagen 4" descr="Interfaz de usuario gráfica, Texto, Correo electrónico&#10;&#10;Descripción generada automáticamente"/>
+            <wp:cNvGraphicFramePr>
+              <a:graphicFrameLocks xmlns:a="http://schemas.openxmlformats.org/drawingml/2006/main" noChangeAspect="1"/>
+            </wp:cNvGraphicFramePr>
+            <a:graphic xmlns:a="http://schemas.openxmlformats.org/drawingml/2006/main">
+              <a:graphicData uri="http://schemas.openxmlformats.org/drawingml/2006/picture">
+                <pic:pic xmlns:pic="http://schemas.openxmlformats.org/drawingml/2006/picture">
+                  <pic:nvPicPr>
+                    <pic:cNvPr id="2127808107" name="Imagen 4" descr="Interfaz de usuario gráfica, Texto, Correo electrónico&#10;&#10;Descripción generada automáticamente"/>
+                    <pic:cNvPicPr/>
+                  </pic:nvPicPr>
+                  <pic:blipFill>
+                    <a:blip r:embed="rId29">
+                      <a:extLst>
+                        <a:ext uri="{28A0092B-C50C-407E-A947-70E740481C1C}">
+                          <a14:useLocalDpi xmlns:a14="http://schemas.microsoft.com/office/drawing/2010/main" val="0"/>
+                        </a:ext>
+                      </a:extLst>
+                    </a:blip>
+                    <a:stretch>
+                      <a:fillRect/>
+                    </a:stretch>
+                  </pic:blipFill>
+                  <pic:spPr>
+                    <a:xfrm>
+                      <a:off x="0" y="0"/>
+                      <a:ext cx="2383195" cy="2133460"/>
+                    </a:xfrm>
+                    <a:prstGeom prst="rect">
+                      <a:avLst/>
+                    </a:prstGeom>
+                    <a:ln>
+                      <a:solidFill>
+                        <a:schemeClr val="tx1"/>
+                      </a:solidFill>
+                    </a:ln>
+                  </pic:spPr>
+                </pic:pic>
+              </a:graphicData>
+            </a:graphic>
+          </wp:inline>
+        </w:drawing>
+      </w:r>
+      <w:r>
+        <w:rPr>
+          <w:rFonts w:ascii="Arial" w:hAnsi="Arial" w:cs="Arial"/>
+          <w:sz w:val="24"/>
+          <w:szCs w:val="24"/>
+          <w:lang w:val="es-ES"/>
+        </w:rPr>
+        <w:t xml:space="preserve"> Si agregamos una imagen como esto… </w:t>
+      </w:r>
+      <w:r>
+        <w:rPr>
+          <w:rFonts w:ascii="Arial" w:hAnsi="Arial" w:cs="Arial"/>
+          <w:noProof/>
+          <w:sz w:val="24"/>
+          <w:szCs w:val="24"/>
+          <w:lang w:val="es-ES"/>
+        </w:rPr>
+        <w:drawing>
+          <wp:inline distT="0" distB="0" distL="0" distR="0" wp14:anchorId="657FD746" wp14:editId="5C691904">
+            <wp:extent cx="5612130" cy="648970"/>
+            <wp:effectExtent l="0" t="0" r="0" b="0"/>
+            <wp:docPr id="2079295662" name="Imagen 5"/>
+            <wp:cNvGraphicFramePr>
+              <a:graphicFrameLocks xmlns:a="http://schemas.openxmlformats.org/drawingml/2006/main" noChangeAspect="1"/>
+            </wp:cNvGraphicFramePr>
+            <a:graphic xmlns:a="http://schemas.openxmlformats.org/drawingml/2006/main">
+              <a:graphicData uri="http://schemas.openxmlformats.org/drawingml/2006/picture">
+                <pic:pic xmlns:pic="http://schemas.openxmlformats.org/drawingml/2006/picture">
+                  <pic:nvPicPr>
+                    <pic:cNvPr id="2079295662" name="Imagen 2079295662"/>
+                    <pic:cNvPicPr/>
+                  </pic:nvPicPr>
+                  <pic:blipFill>
+                    <a:blip r:embed="rId30">
+                      <a:extLst>
+                        <a:ext uri="{28A0092B-C50C-407E-A947-70E740481C1C}">
+                          <a14:useLocalDpi xmlns:a14="http://schemas.microsoft.com/office/drawing/2010/main" val="0"/>
+                        </a:ext>
+                      </a:extLst>
+                    </a:blip>
+                    <a:stretch>
+                      <a:fillRect/>
+                    </a:stretch>
+                  </pic:blipFill>
+                  <pic:spPr>
+                    <a:xfrm>
+                      <a:off x="0" y="0"/>
+                      <a:ext cx="5612130" cy="648970"/>
+                    </a:xfrm>
+                    <a:prstGeom prst="rect">
+                      <a:avLst/>
+                    </a:prstGeom>
+                  </pic:spPr>
+                </pic:pic>
+              </a:graphicData>
+            </a:graphic>
+          </wp:inline>
+        </w:drawing>
+      </w:r>
+      <w:r>
+        <w:rPr>
+          <w:rFonts w:ascii="Arial" w:hAnsi="Arial" w:cs="Arial"/>
+          <w:sz w:val="24"/>
+          <w:szCs w:val="24"/>
+          <w:lang w:val="es-ES"/>
+        </w:rPr>
+        <w:t xml:space="preserve"> y damos guardar en </w:t>
+      </w:r>
+      <w:proofErr w:type="spellStart"/>
+      <w:r>
+        <w:rPr>
+          <w:rFonts w:ascii="Arial" w:hAnsi="Arial" w:cs="Arial"/>
+          <w:b/>
+          <w:bCs/>
+          <w:sz w:val="24"/>
+          <w:szCs w:val="24"/>
+          <w:lang w:val="es-ES"/>
+        </w:rPr>
+        <w:t>md</w:t>
+      </w:r>
+      <w:proofErr w:type="spellEnd"/>
+      <w:r>
+        <w:rPr>
+          <w:rFonts w:ascii="Arial" w:hAnsi="Arial" w:cs="Arial"/>
+          <w:sz w:val="24"/>
+          <w:szCs w:val="24"/>
+          <w:lang w:val="es-ES"/>
+        </w:rPr>
+        <w:t xml:space="preserve"> podemos ver que el </w:t>
+      </w:r>
+      <w:proofErr w:type="gramStart"/>
+      <w:r>
+        <w:rPr>
+          <w:rFonts w:ascii="Arial" w:hAnsi="Arial" w:cs="Arial"/>
+          <w:sz w:val="24"/>
+          <w:szCs w:val="24"/>
+          <w:lang w:val="es-ES"/>
+        </w:rPr>
+        <w:t>server</w:t>
+      </w:r>
+      <w:proofErr w:type="gramEnd"/>
+      <w:r>
+        <w:rPr>
+          <w:rFonts w:ascii="Arial" w:hAnsi="Arial" w:cs="Arial"/>
+          <w:sz w:val="24"/>
+          <w:szCs w:val="24"/>
+          <w:lang w:val="es-ES"/>
+        </w:rPr>
+        <w:t xml:space="preserve"> sigue corriendo en tiempo real y aparece en la página. </w:t>
+      </w:r>
+    </w:p>
+    <w:p>
+      <w:pPr>
+        <w:spacing w:line="276" w:lineRule="auto"/>
+        <w:jc w:val="both"/>
+        <w:rPr>
+          <w:rFonts w:ascii="Arial" w:hAnsi="Arial" w:cs="Arial"/>
+          <w:sz w:val="24"/>
+          <w:szCs w:val="24"/>
+          <w:lang w:val="es-ES"/>
+        </w:rPr>
+      </w:pPr>
     </w:p>
     <w:p>
       <w:pPr>

</xml_diff>